<commit_message>
update figure 4. start updating text there
</commit_message>
<xml_diff>
--- a/Word/Figures.docx
+++ b/Word/Figures.docx
@@ -49,7 +49,7 @@
                     <a:blip r:embed="rId4">
                       <a:extLst>
                         <a:ext uri="{28A0092B-C50C-407E-A947-70E740481C1C}">
-                          <a14:useLocalDpi xmlns="" xmlns:wpc="http://schemas.microsoft.com/office/word/2010/wordprocessingCanvas" xmlns:mo="http://schemas.microsoft.com/office/mac/office/2008/main" xmlns:mc="http://schemas.openxmlformats.org/markup-compatibility/2006" xmlns:mv="urn:schemas-microsoft-com:mac:vml" xmlns:o="urn:schemas-microsoft-com:office:office" xmlns:v="urn:schemas-microsoft-com:vml" xmlns:wp14="http://schemas.microsoft.com/office/word/2010/wordprocessingDrawing" xmlns:w10="urn:schemas-microsoft-com:office:word" xmlns:w="http://schemas.openxmlformats.org/wordprocessingml/2006/main" xmlns:w14="http://schemas.microsoft.com/office/word/2010/wordml" xmlns:wpg="http://schemas.microsoft.com/office/word/2010/wordprocessingGroup" xmlns:wpi="http://schemas.microsoft.com/office/word/2010/wordprocessingInk" xmlns:wps="http://schemas.microsoft.com/office/word/2010/wordprocessingShape" xmlns:a14="http://schemas.microsoft.com/office/drawing/2010/main" val="0"/>
+                          <a14:useLocalDpi xmlns:a14="http://schemas.microsoft.com/office/drawing/2010/main" xmlns:wps="http://schemas.microsoft.com/office/word/2010/wordprocessingShape" xmlns:wpi="http://schemas.microsoft.com/office/word/2010/wordprocessingInk" xmlns:wpg="http://schemas.microsoft.com/office/word/2010/wordprocessingGroup" xmlns:w14="http://schemas.microsoft.com/office/word/2010/wordml" xmlns:w="http://schemas.openxmlformats.org/wordprocessingml/2006/main" xmlns:w10="urn:schemas-microsoft-com:office:word" xmlns:wp14="http://schemas.microsoft.com/office/word/2010/wordprocessingDrawing" xmlns:v="urn:schemas-microsoft-com:vml" xmlns:o="urn:schemas-microsoft-com:office:office" xmlns:mv="urn:schemas-microsoft-com:mac:vml" xmlns:mc="http://schemas.openxmlformats.org/markup-compatibility/2006" xmlns:mo="http://schemas.microsoft.com/office/mac/office/2008/main" xmlns:wpc="http://schemas.microsoft.com/office/word/2010/wordprocessingCanvas" xmlns="" val="0"/>
                         </a:ext>
                       </a:extLst>
                     </a:blip>
@@ -70,7 +70,7 @@
                     </a:ln>
                     <a:extLst>
                       <a:ext uri="{53640926-AAD7-44d8-BBD7-CCE9431645EC}">
-                        <a14:shadowObscured xmlns="" xmlns:wpc="http://schemas.microsoft.com/office/word/2010/wordprocessingCanvas" xmlns:mo="http://schemas.microsoft.com/office/mac/office/2008/main" xmlns:mc="http://schemas.openxmlformats.org/markup-compatibility/2006" xmlns:mv="urn:schemas-microsoft-com:mac:vml" xmlns:o="urn:schemas-microsoft-com:office:office" xmlns:v="urn:schemas-microsoft-com:vml" xmlns:wp14="http://schemas.microsoft.com/office/word/2010/wordprocessingDrawing" xmlns:w10="urn:schemas-microsoft-com:office:word" xmlns:w="http://schemas.openxmlformats.org/wordprocessingml/2006/main" xmlns:w14="http://schemas.microsoft.com/office/word/2010/wordml" xmlns:wpg="http://schemas.microsoft.com/office/word/2010/wordprocessingGroup" xmlns:wpi="http://schemas.microsoft.com/office/word/2010/wordprocessingInk" xmlns:wps="http://schemas.microsoft.com/office/word/2010/wordprocessingShape" xmlns:a14="http://schemas.microsoft.com/office/drawing/2010/main"/>
+                        <a14:shadowObscured xmlns:a14="http://schemas.microsoft.com/office/drawing/2010/main" xmlns:wps="http://schemas.microsoft.com/office/word/2010/wordprocessingShape" xmlns:wpi="http://schemas.microsoft.com/office/word/2010/wordprocessingInk" xmlns:wpg="http://schemas.microsoft.com/office/word/2010/wordprocessingGroup" xmlns:w14="http://schemas.microsoft.com/office/word/2010/wordml" xmlns:w="http://schemas.openxmlformats.org/wordprocessingml/2006/main" xmlns:w10="urn:schemas-microsoft-com:office:word" xmlns:wp14="http://schemas.microsoft.com/office/word/2010/wordprocessingDrawing" xmlns:v="urn:schemas-microsoft-com:vml" xmlns:o="urn:schemas-microsoft-com:office:office" xmlns:mv="urn:schemas-microsoft-com:mac:vml" xmlns:mc="http://schemas.openxmlformats.org/markup-compatibility/2006" xmlns:mo="http://schemas.microsoft.com/office/mac/office/2008/main" xmlns:wpc="http://schemas.microsoft.com/office/word/2010/wordprocessingCanvas" xmlns=""/>
                       </a:ext>
                     </a:extLst>
                   </pic:spPr>
@@ -175,7 +175,7 @@
                     <a:blip r:embed="rId5">
                       <a:extLst>
                         <a:ext uri="{28A0092B-C50C-407E-A947-70E740481C1C}">
-                          <a14:useLocalDpi xmlns="" xmlns:wpc="http://schemas.microsoft.com/office/word/2010/wordprocessingCanvas" xmlns:mo="http://schemas.microsoft.com/office/mac/office/2008/main" xmlns:mc="http://schemas.openxmlformats.org/markup-compatibility/2006" xmlns:mv="urn:schemas-microsoft-com:mac:vml" xmlns:o="urn:schemas-microsoft-com:office:office" xmlns:v="urn:schemas-microsoft-com:vml" xmlns:wp14="http://schemas.microsoft.com/office/word/2010/wordprocessingDrawing" xmlns:w10="urn:schemas-microsoft-com:office:word" xmlns:w="http://schemas.openxmlformats.org/wordprocessingml/2006/main" xmlns:w14="http://schemas.microsoft.com/office/word/2010/wordml" xmlns:wpg="http://schemas.microsoft.com/office/word/2010/wordprocessingGroup" xmlns:wpi="http://schemas.microsoft.com/office/word/2010/wordprocessingInk" xmlns:wps="http://schemas.microsoft.com/office/word/2010/wordprocessingShape" xmlns:a14="http://schemas.microsoft.com/office/drawing/2010/main" val="0"/>
+                          <a14:useLocalDpi xmlns:a14="http://schemas.microsoft.com/office/drawing/2010/main" xmlns:wps="http://schemas.microsoft.com/office/word/2010/wordprocessingShape" xmlns:wpi="http://schemas.microsoft.com/office/word/2010/wordprocessingInk" xmlns:wpg="http://schemas.microsoft.com/office/word/2010/wordprocessingGroup" xmlns:w14="http://schemas.microsoft.com/office/word/2010/wordml" xmlns:w="http://schemas.openxmlformats.org/wordprocessingml/2006/main" xmlns:w10="urn:schemas-microsoft-com:office:word" xmlns:wp14="http://schemas.microsoft.com/office/word/2010/wordprocessingDrawing" xmlns:v="urn:schemas-microsoft-com:vml" xmlns:o="urn:schemas-microsoft-com:office:office" xmlns:mv="urn:schemas-microsoft-com:mac:vml" xmlns:mc="http://schemas.openxmlformats.org/markup-compatibility/2006" xmlns:mo="http://schemas.microsoft.com/office/mac/office/2008/main" xmlns:wpc="http://schemas.microsoft.com/office/word/2010/wordprocessingCanvas" xmlns="" val="0"/>
                         </a:ext>
                       </a:extLst>
                     </a:blip>
@@ -196,7 +196,7 @@
                     </a:ln>
                     <a:extLst>
                       <a:ext uri="{53640926-AAD7-44d8-BBD7-CCE9431645EC}">
-                        <a14:shadowObscured xmlns="" xmlns:wpc="http://schemas.microsoft.com/office/word/2010/wordprocessingCanvas" xmlns:mo="http://schemas.microsoft.com/office/mac/office/2008/main" xmlns:mc="http://schemas.openxmlformats.org/markup-compatibility/2006" xmlns:mv="urn:schemas-microsoft-com:mac:vml" xmlns:o="urn:schemas-microsoft-com:office:office" xmlns:v="urn:schemas-microsoft-com:vml" xmlns:wp14="http://schemas.microsoft.com/office/word/2010/wordprocessingDrawing" xmlns:w10="urn:schemas-microsoft-com:office:word" xmlns:w="http://schemas.openxmlformats.org/wordprocessingml/2006/main" xmlns:w14="http://schemas.microsoft.com/office/word/2010/wordml" xmlns:wpg="http://schemas.microsoft.com/office/word/2010/wordprocessingGroup" xmlns:wpi="http://schemas.microsoft.com/office/word/2010/wordprocessingInk" xmlns:wps="http://schemas.microsoft.com/office/word/2010/wordprocessingShape" xmlns:a14="http://schemas.microsoft.com/office/drawing/2010/main"/>
+                        <a14:shadowObscured xmlns:a14="http://schemas.microsoft.com/office/drawing/2010/main" xmlns:wps="http://schemas.microsoft.com/office/word/2010/wordprocessingShape" xmlns:wpi="http://schemas.microsoft.com/office/word/2010/wordprocessingInk" xmlns:wpg="http://schemas.microsoft.com/office/word/2010/wordprocessingGroup" xmlns:w14="http://schemas.microsoft.com/office/word/2010/wordml" xmlns:w="http://schemas.openxmlformats.org/wordprocessingml/2006/main" xmlns:w10="urn:schemas-microsoft-com:office:word" xmlns:wp14="http://schemas.microsoft.com/office/word/2010/wordprocessingDrawing" xmlns:v="urn:schemas-microsoft-com:vml" xmlns:o="urn:schemas-microsoft-com:office:office" xmlns:mv="urn:schemas-microsoft-com:mac:vml" xmlns:mc="http://schemas.openxmlformats.org/markup-compatibility/2006" xmlns:mo="http://schemas.microsoft.com/office/mac/office/2008/main" xmlns:wpc="http://schemas.microsoft.com/office/word/2010/wordprocessingCanvas" xmlns=""/>
                       </a:ext>
                     </a:extLst>
                   </pic:spPr>
@@ -307,21 +307,7 @@
         <w:rPr>
           <w:rFonts w:ascii="Arial" w:hAnsi="Arial"/>
         </w:rPr>
-        <w:t xml:space="preserve"> and anomalies sampled from the AGCM </w:t>
-      </w:r>
-      <w:proofErr w:type="spellStart"/>
-      <w:r>
-        <w:rPr>
-          <w:rFonts w:ascii="Arial" w:hAnsi="Arial"/>
-        </w:rPr>
-        <w:t>timeslice</w:t>
-      </w:r>
-      <w:proofErr w:type="spellEnd"/>
-      <w:r>
-        <w:rPr>
-          <w:rFonts w:ascii="Arial" w:hAnsi="Arial"/>
-        </w:rPr>
-        <w:t xml:space="preserve"> ensemble (blue</w:t>
+        <w:t xml:space="preserve"> and anomalies sampled from the AGCM timeslice ensemble (blue</w:t>
       </w:r>
       <w:r>
         <w:rPr>
@@ -345,21 +331,7 @@
         <w:rPr>
           <w:rFonts w:ascii="Arial" w:hAnsi="Arial"/>
         </w:rPr>
-        <w:t xml:space="preserve"> computed from the </w:t>
-      </w:r>
-      <w:proofErr w:type="spellStart"/>
-      <w:r>
-        <w:rPr>
-          <w:rFonts w:ascii="Arial" w:hAnsi="Arial"/>
-        </w:rPr>
-        <w:t>GIStemp</w:t>
-      </w:r>
-      <w:proofErr w:type="spellEnd"/>
-      <w:r>
-        <w:rPr>
-          <w:rFonts w:ascii="Arial" w:hAnsi="Arial"/>
-        </w:rPr>
-        <w:t xml:space="preserve"> 1200km </w:t>
+        <w:t xml:space="preserve"> computed from the GIStemp 1200km </w:t>
       </w:r>
       <w:r>
         <w:rPr>
@@ -510,7 +482,7 @@
                     <a:blip r:embed="rId6">
                       <a:extLst>
                         <a:ext uri="{28A0092B-C50C-407E-A947-70E740481C1C}">
-                          <a14:useLocalDpi xmlns="" xmlns:wpc="http://schemas.microsoft.com/office/word/2010/wordprocessingCanvas" xmlns:mo="http://schemas.microsoft.com/office/mac/office/2008/main" xmlns:mc="http://schemas.openxmlformats.org/markup-compatibility/2006" xmlns:mv="urn:schemas-microsoft-com:mac:vml" xmlns:o="urn:schemas-microsoft-com:office:office" xmlns:v="urn:schemas-microsoft-com:vml" xmlns:wp14="http://schemas.microsoft.com/office/word/2010/wordprocessingDrawing" xmlns:w10="urn:schemas-microsoft-com:office:word" xmlns:w="http://schemas.openxmlformats.org/wordprocessingml/2006/main" xmlns:w14="http://schemas.microsoft.com/office/word/2010/wordml" xmlns:wpg="http://schemas.microsoft.com/office/word/2010/wordprocessingGroup" xmlns:wpi="http://schemas.microsoft.com/office/word/2010/wordprocessingInk" xmlns:wps="http://schemas.microsoft.com/office/word/2010/wordprocessingShape" xmlns:a14="http://schemas.microsoft.com/office/drawing/2010/main" val="0"/>
+                          <a14:useLocalDpi xmlns:a14="http://schemas.microsoft.com/office/drawing/2010/main" xmlns:wps="http://schemas.microsoft.com/office/word/2010/wordprocessingShape" xmlns:wpi="http://schemas.microsoft.com/office/word/2010/wordprocessingInk" xmlns:wpg="http://schemas.microsoft.com/office/word/2010/wordprocessingGroup" xmlns:w14="http://schemas.microsoft.com/office/word/2010/wordml" xmlns:w="http://schemas.openxmlformats.org/wordprocessingml/2006/main" xmlns:w10="urn:schemas-microsoft-com:office:word" xmlns:wp14="http://schemas.microsoft.com/office/word/2010/wordprocessingDrawing" xmlns:v="urn:schemas-microsoft-com:vml" xmlns:o="urn:schemas-microsoft-com:office:office" xmlns:mv="urn:schemas-microsoft-com:mac:vml" xmlns:mc="http://schemas.openxmlformats.org/markup-compatibility/2006" xmlns:mo="http://schemas.microsoft.com/office/mac/office/2008/main" xmlns:wpc="http://schemas.microsoft.com/office/word/2010/wordprocessingCanvas" xmlns="" val="0"/>
                         </a:ext>
                       </a:extLst>
                     </a:blip>
@@ -531,7 +503,7 @@
                     </a:ln>
                     <a:extLst>
                       <a:ext uri="{53640926-AAD7-44d8-BBD7-CCE9431645EC}">
-                        <a14:shadowObscured xmlns="" xmlns:wpc="http://schemas.microsoft.com/office/word/2010/wordprocessingCanvas" xmlns:mo="http://schemas.microsoft.com/office/mac/office/2008/main" xmlns:mc="http://schemas.openxmlformats.org/markup-compatibility/2006" xmlns:mv="urn:schemas-microsoft-com:mac:vml" xmlns:o="urn:schemas-microsoft-com:office:office" xmlns:v="urn:schemas-microsoft-com:vml" xmlns:wp14="http://schemas.microsoft.com/office/word/2010/wordprocessingDrawing" xmlns:w10="urn:schemas-microsoft-com:office:word" xmlns:w="http://schemas.openxmlformats.org/wordprocessingml/2006/main" xmlns:w14="http://schemas.microsoft.com/office/word/2010/wordml" xmlns:wpg="http://schemas.microsoft.com/office/word/2010/wordprocessingGroup" xmlns:wpi="http://schemas.microsoft.com/office/word/2010/wordprocessingInk" xmlns:wps="http://schemas.microsoft.com/office/word/2010/wordprocessingShape" xmlns:a14="http://schemas.microsoft.com/office/drawing/2010/main"/>
+                        <a14:shadowObscured xmlns:a14="http://schemas.microsoft.com/office/drawing/2010/main" xmlns:wps="http://schemas.microsoft.com/office/word/2010/wordprocessingShape" xmlns:wpi="http://schemas.microsoft.com/office/word/2010/wordprocessingInk" xmlns:wpg="http://schemas.microsoft.com/office/word/2010/wordprocessingGroup" xmlns:w14="http://schemas.microsoft.com/office/word/2010/wordml" xmlns:w="http://schemas.openxmlformats.org/wordprocessingml/2006/main" xmlns:w10="urn:schemas-microsoft-com:office:word" xmlns:wp14="http://schemas.microsoft.com/office/word/2010/wordprocessingDrawing" xmlns:v="urn:schemas-microsoft-com:vml" xmlns:o="urn:schemas-microsoft-com:office:office" xmlns:mv="urn:schemas-microsoft-com:mac:vml" xmlns:mc="http://schemas.openxmlformats.org/markup-compatibility/2006" xmlns:mo="http://schemas.microsoft.com/office/mac/office/2008/main" xmlns:wpc="http://schemas.microsoft.com/office/word/2010/wordprocessingCanvas" xmlns=""/>
                       </a:ext>
                     </a:extLst>
                   </pic:spPr>
@@ -560,67 +532,34 @@
           <w:rFonts w:ascii="Arial" w:hAnsi="Arial"/>
           <w:b/>
         </w:rPr>
-        <w:t xml:space="preserve">Winter Barents/Kara 500 </w:t>
-      </w:r>
-      <w:proofErr w:type="spellStart"/>
+        <w:t xml:space="preserve">Winter Barents/Kara 500 hPa geopotential height </w:t>
+      </w:r>
       <w:r>
         <w:rPr>
           <w:rFonts w:ascii="Arial" w:hAnsi="Arial"/>
           <w:b/>
         </w:rPr>
-        <w:t>hPa</w:t>
-      </w:r>
-      <w:proofErr w:type="spellEnd"/>
+        <w:t xml:space="preserve">(Z500) </w:t>
+      </w:r>
       <w:r>
         <w:rPr>
           <w:rFonts w:ascii="Arial" w:hAnsi="Arial"/>
           <w:b/>
         </w:rPr>
+        <w:t>anomalies versus winter Eurasian SAT anomalies.</w:t>
+      </w:r>
+      <w:r>
+        <w:rPr>
+          <w:rFonts w:ascii="Arial" w:hAnsi="Arial"/>
+        </w:rPr>
         <w:t xml:space="preserve"> </w:t>
       </w:r>
-      <w:proofErr w:type="spellStart"/>
-      <w:r>
-        <w:rPr>
-          <w:rFonts w:ascii="Arial" w:hAnsi="Arial"/>
-          <w:b/>
-        </w:rPr>
-        <w:t>geopotential</w:t>
-      </w:r>
-      <w:proofErr w:type="spellEnd"/>
-      <w:r>
-        <w:rPr>
-          <w:rFonts w:ascii="Arial" w:hAnsi="Arial"/>
-          <w:b/>
-        </w:rPr>
-        <w:t xml:space="preserve"> height </w:t>
-      </w:r>
-      <w:r>
-        <w:rPr>
-          <w:rFonts w:ascii="Arial" w:hAnsi="Arial"/>
-          <w:b/>
-        </w:rPr>
-        <w:t xml:space="preserve">(Z500) </w:t>
-      </w:r>
-      <w:r>
-        <w:rPr>
-          <w:rFonts w:ascii="Arial" w:hAnsi="Arial"/>
-          <w:b/>
-        </w:rPr>
-        <w:t>anomalies versus winter Eurasian SAT anomalies.</w:t>
-      </w:r>
-      <w:r>
-        <w:rPr>
-          <w:rFonts w:ascii="Arial" w:hAnsi="Arial"/>
-        </w:rPr>
-        <w:t xml:space="preserve"> </w:t>
-      </w:r>
       <w:r>
         <w:rPr>
           <w:rFonts w:ascii="Arial" w:hAnsi="Arial"/>
         </w:rPr>
         <w:t>Ellipses depict the 5-95% confidence range of the relationship between anomalies in Barents/Kara Z500 (m) and associated anomalies in Eurasian SAT (</w:t>
       </w:r>
-      <w:proofErr w:type="spellStart"/>
       <w:r>
         <w:rPr>
           <w:rFonts w:ascii="Arial" w:hAnsi="Arial"/>
@@ -632,14 +571,7 @@
         <w:rPr>
           <w:rFonts w:ascii="Arial" w:hAnsi="Arial"/>
         </w:rPr>
-        <w:t>C</w:t>
-      </w:r>
-      <w:proofErr w:type="spellEnd"/>
-      <w:r>
-        <w:rPr>
-          <w:rFonts w:ascii="Arial" w:hAnsi="Arial"/>
-        </w:rPr>
-        <w:t>) in the CGCM ensemble (dashed)</w:t>
+        <w:t>C) in the CGCM ensemble (dashed)</w:t>
       </w:r>
       <w:r>
         <w:rPr>
@@ -699,21 +631,7 @@
         <w:rPr>
           <w:rFonts w:ascii="Arial" w:hAnsi="Arial"/>
         </w:rPr>
-        <w:t xml:space="preserve">bserved value from ERA-Interim and </w:t>
-      </w:r>
-      <w:proofErr w:type="spellStart"/>
-      <w:r>
-        <w:rPr>
-          <w:rFonts w:ascii="Arial" w:hAnsi="Arial"/>
-        </w:rPr>
-        <w:t>GIStemp</w:t>
-      </w:r>
-      <w:proofErr w:type="spellEnd"/>
-      <w:r>
-        <w:rPr>
-          <w:rFonts w:ascii="Arial" w:hAnsi="Arial"/>
-        </w:rPr>
-        <w:t xml:space="preserve"> for Z500 and SAT, respectively.</w:t>
+        <w:t>bserved value from ERA-Interim and GIStemp for Z500 and SAT, respectively.</w:t>
       </w:r>
     </w:p>
     <w:p>
@@ -977,21 +895,7 @@
         <w:rPr>
           <w:rFonts w:ascii="Arial" w:hAnsi="Arial"/>
         </w:rPr>
-        <w:t xml:space="preserve">h </w:t>
-      </w:r>
-      <w:proofErr w:type="spellStart"/>
-      <w:r>
-        <w:rPr>
-          <w:rFonts w:ascii="Arial" w:hAnsi="Arial"/>
-        </w:rPr>
-        <w:t>geopotential</w:t>
-      </w:r>
-      <w:proofErr w:type="spellEnd"/>
-      <w:r>
-        <w:rPr>
-          <w:rFonts w:ascii="Arial" w:hAnsi="Arial"/>
-        </w:rPr>
-        <w:t xml:space="preserve"> height overhead. </w:t>
+        <w:t xml:space="preserve">h geopotential height overhead. </w:t>
       </w:r>
       <w:r>
         <w:rPr>
@@ -1196,193 +1100,792 @@
       <w:r>
         <w:rPr>
           <w:rFonts w:ascii="Arial" w:hAnsi="Arial"/>
-          <w:noProof/>
+        </w:rPr>
+        <w:object w:dxaOrig="12961" w:dyaOrig="9721">
+          <v:shapetype id="_x0000_t75" coordsize="21600,21600" o:spt="75" o:preferrelative="t" path="m@4@5l@4@11@9@11@9@5xe" filled="f" stroked="f">
+            <v:stroke joinstyle="miter"/>
+            <v:formulas>
+              <v:f eqn="if lineDrawn pixelLineWidth 0"/>
+              <v:f eqn="sum @0 1 0"/>
+              <v:f eqn="sum 0 0 @1"/>
+              <v:f eqn="prod @2 1 2"/>
+              <v:f eqn="prod @3 21600 pixelWidth"/>
+              <v:f eqn="prod @3 21600 pixelHeight"/>
+              <v:f eqn="sum @0 0 1"/>
+              <v:f eqn="prod @6 1 2"/>
+              <v:f eqn="prod @7 21600 pixelWidth"/>
+              <v:f eqn="sum @8 21600 0"/>
+              <v:f eqn="prod @7 21600 pixelHeight"/>
+              <v:f eqn="sum @10 21600 0"/>
+            </v:formulas>
+            <v:path o:extrusionok="f" gradientshapeok="t" o:connecttype="rect"/>
+            <o:lock v:ext="edit" aspectratio="t"/>
+          </v:shapetype>
+          <v:shape id="_x0000_i1074" type="#_x0000_t75" style="width:463.4pt;height:347.1pt" o:ole="">
+            <v:imagedata r:id="rId7" o:title=""/>
+          </v:shape>
+          <o:OLEObject Type="Embed" ProgID="AcroExch.Document.7" ShapeID="_x0000_i1074" DrawAspect="Content" ObjectID="_1499699036" r:id="rId8"/>
+        </w:object>
+      </w:r>
+    </w:p>
+    <w:p>
+      <w:pPr>
+        <w:rPr>
+          <w:rFonts w:ascii="Arial" w:hAnsi="Arial"/>
+        </w:rPr>
+      </w:pPr>
+      <w:r>
+        <w:rPr>
+          <w:rFonts w:ascii="Arial" w:hAnsi="Arial"/>
+          <w:b/>
+        </w:rPr>
+        <w:t>Figure 4:</w:t>
+      </w:r>
+      <w:r>
+        <w:rPr>
+          <w:rFonts w:ascii="Arial" w:hAnsi="Arial"/>
+          <w:b/>
+        </w:rPr>
+        <w:t xml:space="preserve"> </w:t>
+      </w:r>
+      <w:r>
+        <w:rPr>
+          <w:rFonts w:ascii="Arial" w:hAnsi="Arial"/>
+          <w:b/>
+        </w:rPr>
+        <w:t>W</w:t>
+      </w:r>
+      <w:r>
+        <w:rPr>
+          <w:rFonts w:ascii="Arial" w:hAnsi="Arial"/>
+          <w:b/>
+        </w:rPr>
+        <w:t xml:space="preserve">inter composites on </w:t>
+      </w:r>
+      <w:r>
+        <w:rPr>
+          <w:rFonts w:ascii="Arial" w:hAnsi="Arial"/>
+          <w:b/>
+        </w:rPr>
+        <w:t xml:space="preserve">Eurasian surface air temperature (Eur SAT), </w:t>
+      </w:r>
+      <w:r>
+        <w:rPr>
+          <w:rFonts w:ascii="Arial" w:hAnsi="Arial"/>
+          <w:b/>
+        </w:rPr>
+        <w:t xml:space="preserve">Barents/Kara sea ice concentration (BKS SIC), and Barents/Kara geopotential height at 500 hPa (BKS Z500): </w:t>
+      </w:r>
+      <w:r>
+        <w:rPr>
+          <w:rFonts w:ascii="Arial" w:hAnsi="Arial"/>
+        </w:rPr>
+        <w:t xml:space="preserve">Spatial patterns of change in surface air temperature (shading) and Z500 (contours) </w:t>
+      </w:r>
+      <w:r>
+        <w:rPr>
+          <w:rFonts w:ascii="Arial" w:hAnsi="Arial"/>
+        </w:rPr>
+        <w:t xml:space="preserve">in CGCM </w:t>
+      </w:r>
+      <w:r>
+        <w:rPr>
+          <w:rFonts w:ascii="Arial" w:hAnsi="Arial"/>
+        </w:rPr>
+        <w:t xml:space="preserve">associated with the </w:t>
+      </w:r>
+      <w:r>
+        <w:rPr>
+          <w:rFonts w:ascii="Arial" w:hAnsi="Arial"/>
+        </w:rPr>
+        <w:t>a) “low-high” (cold-warm) composite of Eur SAT, b</w:t>
+      </w:r>
+      <w:r>
+        <w:rPr>
+          <w:rFonts w:ascii="Arial" w:hAnsi="Arial"/>
+        </w:rPr>
+        <w:t xml:space="preserve">) “low-high” composite of BKS SIC, and c) “high-low” composite of BKS Z500. </w:t>
+      </w:r>
+      <w:r>
+        <w:rPr>
+          <w:rFonts w:ascii="Arial" w:hAnsi="Arial"/>
+        </w:rPr>
+        <w:t>Z500 contour interval @@@.</w:t>
+      </w:r>
+      <w:r>
+        <w:rPr>
+          <w:rFonts w:ascii="Arial" w:hAnsi="Arial"/>
+        </w:rPr>
+        <w:t xml:space="preserve"> d-f) show regional average anomalies, indicated on the y-axis, associated with the 3 composites shown in a-c. </w:t>
+      </w:r>
+      <w:r>
+        <w:rPr>
+          <w:rFonts w:ascii="Arial" w:hAnsi="Arial"/>
+        </w:rPr>
+        <w:t xml:space="preserve">d) The change in </w:t>
+      </w:r>
+      <w:r>
+        <w:rPr>
+          <w:rFonts w:ascii="Arial" w:hAnsi="Arial"/>
+        </w:rPr>
+        <w:t>SAT (</w:t>
+      </w:r>
+      <w:r>
+        <w:rPr>
+          <w:rFonts w:ascii="Arial" w:hAnsi="Arial"/>
+          <w:vertAlign w:val="superscript"/>
+        </w:rPr>
+        <w:t>o</w:t>
+      </w:r>
+      <w:r>
+        <w:rPr>
+          <w:rFonts w:ascii="Arial" w:hAnsi="Arial"/>
+        </w:rPr>
+        <w:t xml:space="preserve">C) </w:t>
+      </w:r>
+      <w:r>
+        <w:rPr>
+          <w:rFonts w:ascii="Arial" w:hAnsi="Arial"/>
+        </w:rPr>
+        <w:t>av</w:t>
+      </w:r>
+      <w:r>
+        <w:rPr>
+          <w:rFonts w:ascii="Arial" w:hAnsi="Arial"/>
+        </w:rPr>
+        <w:t xml:space="preserve">eraged </w:t>
+      </w:r>
+      <w:r>
+        <w:rPr>
+          <w:rFonts w:ascii="Arial" w:hAnsi="Arial"/>
+        </w:rPr>
+        <w:t>over Eurasia (</w:t>
+      </w:r>
+      <w:r>
+        <w:rPr>
+          <w:rFonts w:ascii="Arial" w:hAnsi="Arial"/>
+        </w:rPr>
+        <w:t>35</w:t>
+      </w:r>
+      <w:r>
+        <w:rPr>
+          <w:rFonts w:ascii="Arial" w:hAnsi="Arial"/>
+          <w:vertAlign w:val="superscript"/>
+        </w:rPr>
+        <w:t>o</w:t>
+      </w:r>
+      <w:r>
+        <w:rPr>
+          <w:rFonts w:ascii="Arial" w:hAnsi="Arial"/>
+        </w:rPr>
+        <w:t>N – 60</w:t>
+      </w:r>
+      <w:r>
+        <w:rPr>
+          <w:rFonts w:ascii="Arial" w:hAnsi="Arial"/>
+          <w:vertAlign w:val="superscript"/>
+        </w:rPr>
+        <w:t>o</w:t>
+      </w:r>
+      <w:r>
+        <w:rPr>
+          <w:rFonts w:ascii="Arial" w:hAnsi="Arial"/>
+        </w:rPr>
+        <w:t>N</w:t>
+      </w:r>
+      <w:r>
+        <w:rPr>
+          <w:rFonts w:ascii="Arial" w:hAnsi="Arial"/>
+        </w:rPr>
+        <w:t>, 40</w:t>
+      </w:r>
+      <w:r>
+        <w:rPr>
+          <w:rFonts w:ascii="Arial" w:hAnsi="Arial"/>
+          <w:vertAlign w:val="superscript"/>
+        </w:rPr>
+        <w:t>o</w:t>
+      </w:r>
+      <w:r>
+        <w:rPr>
+          <w:rFonts w:ascii="Arial" w:hAnsi="Arial"/>
+        </w:rPr>
+        <w:t>E – 120</w:t>
+      </w:r>
+      <w:r>
+        <w:rPr>
+          <w:rFonts w:ascii="Arial" w:hAnsi="Arial"/>
+          <w:vertAlign w:val="superscript"/>
+        </w:rPr>
+        <w:t>o</w:t>
+      </w:r>
+      <w:r>
+        <w:rPr>
+          <w:rFonts w:ascii="Arial" w:hAnsi="Arial"/>
+        </w:rPr>
+        <w:t>E</w:t>
+      </w:r>
+      <w:r>
+        <w:rPr>
+          <w:rFonts w:ascii="Arial" w:hAnsi="Arial"/>
+        </w:rPr>
+        <w:t>)</w:t>
+      </w:r>
+      <w:r>
+        <w:rPr>
+          <w:rFonts w:ascii="Arial" w:hAnsi="Arial"/>
+        </w:rPr>
+        <w:t xml:space="preserve"> </w:t>
+      </w:r>
+      <w:r>
+        <w:rPr>
+          <w:rFonts w:ascii="Arial" w:hAnsi="Arial"/>
+        </w:rPr>
+        <w:t>associated with the “low-high” composite of BKS SIC (left column</w:t>
+      </w:r>
+      <w:r>
+        <w:rPr>
+          <w:rFonts w:ascii="Arial" w:hAnsi="Arial"/>
+        </w:rPr>
+        <w:t>; map shown in a.</w:t>
+      </w:r>
+      <w:r>
+        <w:rPr>
+          <w:rFonts w:ascii="Arial" w:hAnsi="Arial"/>
+        </w:rPr>
+        <w:t xml:space="preserve">), </w:t>
+      </w:r>
+      <w:r>
+        <w:rPr>
+          <w:rFonts w:ascii="Arial" w:hAnsi="Arial"/>
+        </w:rPr>
+        <w:t xml:space="preserve">and </w:t>
+      </w:r>
+      <w:r>
+        <w:rPr>
+          <w:rFonts w:ascii="Arial" w:hAnsi="Arial"/>
+        </w:rPr>
+        <w:t xml:space="preserve">associated with </w:t>
+      </w:r>
+      <w:r>
+        <w:rPr>
+          <w:rFonts w:ascii="Arial" w:hAnsi="Arial"/>
+        </w:rPr>
+        <w:t xml:space="preserve">the </w:t>
+      </w:r>
+      <w:r>
+        <w:rPr>
+          <w:rFonts w:ascii="Arial" w:hAnsi="Arial"/>
+        </w:rPr>
+        <w:t>“high-low” composite of BKS Z500</w:t>
+      </w:r>
+      <w:r>
+        <w:rPr>
+          <w:rFonts w:ascii="Arial" w:hAnsi="Arial"/>
+        </w:rPr>
+        <w:t xml:space="preserve"> </w:t>
+      </w:r>
+      <w:r>
+        <w:rPr>
+          <w:rFonts w:ascii="Arial" w:hAnsi="Arial"/>
+        </w:rPr>
+        <w:t xml:space="preserve">(right column; map shown in c.) </w:t>
+      </w:r>
+      <w:r>
+        <w:rPr>
+          <w:rFonts w:ascii="Arial" w:hAnsi="Arial"/>
+        </w:rPr>
+        <w:t>for each of the ensembles (CGCM, Preindustrial, AGCM)</w:t>
+      </w:r>
+      <w:r>
+        <w:rPr>
+          <w:rFonts w:ascii="Arial" w:hAnsi="Arial"/>
+        </w:rPr>
+        <w:t xml:space="preserve">. e) and f) are as d) but showing the change in </w:t>
+      </w:r>
+      <w:r>
+        <w:rPr>
+          <w:rFonts w:ascii="Arial" w:hAnsi="Arial"/>
+        </w:rPr>
+        <w:t>SIC in the Barents/Kara Seas</w:t>
+      </w:r>
+      <w:r>
+        <w:rPr>
+          <w:rFonts w:ascii="Arial" w:hAnsi="Arial"/>
+        </w:rPr>
+        <w:t xml:space="preserve"> </w:t>
+      </w:r>
+      <w:r>
+        <w:rPr>
+          <w:rFonts w:ascii="Arial" w:hAnsi="Arial"/>
+        </w:rPr>
+        <w:t>(</w:t>
+      </w:r>
+      <w:r>
+        <w:rPr>
+          <w:rFonts w:ascii="Arial" w:hAnsi="Arial"/>
+        </w:rPr>
+        <w:t>%</w:t>
+      </w:r>
+      <w:r>
+        <w:rPr>
+          <w:rFonts w:ascii="Arial" w:hAnsi="Arial"/>
+        </w:rPr>
+        <w:t xml:space="preserve">) and change in Z500 </w:t>
+      </w:r>
+      <w:r>
+        <w:rPr>
+          <w:rFonts w:ascii="Arial" w:hAnsi="Arial"/>
+        </w:rPr>
+        <w:t xml:space="preserve">(m) </w:t>
+      </w:r>
+      <w:r>
+        <w:rPr>
+          <w:rFonts w:ascii="Arial" w:hAnsi="Arial"/>
+        </w:rPr>
+        <w:t>averaged over the Barents/Kara seas, respectively</w:t>
+      </w:r>
+      <w:r>
+        <w:rPr>
+          <w:rFonts w:ascii="Arial" w:hAnsi="Arial"/>
+        </w:rPr>
+        <w:t>, and only show anomalies for composites on fields other than itself</w:t>
+      </w:r>
+      <w:r>
+        <w:rPr>
+          <w:rFonts w:ascii="Arial" w:hAnsi="Arial"/>
+        </w:rPr>
+        <w:t>.</w:t>
+      </w:r>
+    </w:p>
+    <w:p>
+      <w:pPr>
+        <w:rPr>
+          <w:rFonts w:ascii="Arial" w:hAnsi="Arial"/>
+        </w:rPr>
+      </w:pPr>
+    </w:p>
+    <w:p>
+      <w:pPr>
+        <w:rPr>
+          <w:rFonts w:ascii="Arial" w:hAnsi="Arial"/>
+        </w:rPr>
+      </w:pPr>
+      <w:r>
+        <w:rPr>
+          <w:rFonts w:ascii="Arial" w:hAnsi="Arial"/>
+        </w:rPr>
+        <w:t xml:space="preserve">We have seen that </w:t>
+      </w:r>
+      <w:r>
+        <w:rPr>
+          <w:rFonts w:ascii="Arial" w:hAnsi="Arial"/>
+        </w:rPr>
+        <w:t xml:space="preserve">circulation in the Barents/Kara Seas region is robustly correlated with Eurasian SAT, and </w:t>
+      </w:r>
+      <w:r>
+        <w:rPr>
+          <w:rFonts w:ascii="Arial" w:hAnsi="Arial"/>
+        </w:rPr>
+        <w:t xml:space="preserve">that </w:t>
+      </w:r>
+      <w:r>
+        <w:rPr>
+          <w:rFonts w:ascii="Arial" w:hAnsi="Arial"/>
+        </w:rPr>
+        <w:t>Barents/Kara Seas SIC is correlated with the circulation overhead</w:t>
+      </w:r>
+      <w:r>
+        <w:rPr>
+          <w:rFonts w:ascii="Arial" w:hAnsi="Arial"/>
+        </w:rPr>
+        <w:t xml:space="preserve">, with </w:t>
+      </w:r>
+      <w:r>
+        <w:rPr>
+          <w:rFonts w:ascii="Arial" w:hAnsi="Arial"/>
+        </w:rPr>
+        <w:t xml:space="preserve">AGCM </w:t>
+      </w:r>
+      <w:r>
+        <w:rPr>
+          <w:rFonts w:ascii="Arial" w:hAnsi="Arial"/>
+        </w:rPr>
+        <w:t>evidence supporting a causal link from SIC to Z500 (and not the other way round)@@@</w:t>
+      </w:r>
+      <w:r>
+        <w:rPr>
+          <w:rFonts w:ascii="Arial" w:hAnsi="Arial"/>
+        </w:rPr>
+        <w:t xml:space="preserve">. Yet, </w:t>
+      </w:r>
+      <w:r>
+        <w:rPr>
+          <w:rFonts w:ascii="Arial" w:hAnsi="Arial"/>
+        </w:rPr>
+        <w:t xml:space="preserve">the full chain from </w:t>
+      </w:r>
+      <w:r>
+        <w:rPr>
+          <w:rFonts w:ascii="Arial" w:hAnsi="Arial"/>
         </w:rPr>
         <w:lastRenderedPageBreak/>
-        <w:drawing>
-          <wp:inline distT="0" distB="0" distL="0" distR="0">
-            <wp:extent cx="5533189" cy="4343400"/>
-            <wp:effectExtent l="0" t="0" r="4445" b="0"/>
-            <wp:docPr id="5" name="Picture 5" descr="Macintosh HD:Users:kelly:CCCma:CanSISE:manuscripts:coldeurasia:Word:Figure4_draft_6panel_CGCMmaps_compavgsswap.pdf"/>
-            <wp:cNvGraphicFramePr>
-              <a:graphicFrameLocks xmlns:a="http://schemas.openxmlformats.org/drawingml/2006/main" noChangeAspect="1"/>
-            </wp:cNvGraphicFramePr>
-            <a:graphic xmlns:a="http://schemas.openxmlformats.org/drawingml/2006/main">
-              <a:graphicData uri="http://schemas.openxmlformats.org/drawingml/2006/picture">
-                <pic:pic xmlns:pic="http://schemas.openxmlformats.org/drawingml/2006/picture">
-                  <pic:nvPicPr>
-                    <pic:cNvPr id="0" name="Picture 5" descr="Macintosh HD:Users:kelly:CCCma:CanSISE:manuscripts:coldeurasia:Word:Figure4_draft_6panel_CGCMmaps_compavgsswap.pdf"/>
-                    <pic:cNvPicPr>
-                      <a:picLocks noChangeAspect="1" noChangeArrowheads="1"/>
-                    </pic:cNvPicPr>
-                  </pic:nvPicPr>
-                  <pic:blipFill rotWithShape="1">
-                    <a:blip r:embed="rId7">
-                      <a:extLst>
-                        <a:ext uri="{28A0092B-C50C-407E-A947-70E740481C1C}">
-                          <a14:useLocalDpi xmlns="" xmlns:wpc="http://schemas.microsoft.com/office/word/2010/wordprocessingCanvas" xmlns:mo="http://schemas.microsoft.com/office/mac/office/2008/main" xmlns:mc="http://schemas.openxmlformats.org/markup-compatibility/2006" xmlns:mv="urn:schemas-microsoft-com:mac:vml" xmlns:o="urn:schemas-microsoft-com:office:office" xmlns:v="urn:schemas-microsoft-com:vml" xmlns:wp14="http://schemas.microsoft.com/office/word/2010/wordprocessingDrawing" xmlns:w10="urn:schemas-microsoft-com:office:word" xmlns:w="http://schemas.openxmlformats.org/wordprocessingml/2006/main" xmlns:w14="http://schemas.microsoft.com/office/word/2010/wordml" xmlns:wpg="http://schemas.microsoft.com/office/word/2010/wordprocessingGroup" xmlns:wpi="http://schemas.microsoft.com/office/word/2010/wordprocessingInk" xmlns:wps="http://schemas.microsoft.com/office/word/2010/wordprocessingShape" xmlns:a14="http://schemas.microsoft.com/office/drawing/2010/main" val="0"/>
-                        </a:ext>
-                      </a:extLst>
-                    </a:blip>
-                    <a:srcRect l="1930" t="467" r="5088" b="2335"/>
-                    <a:stretch/>
-                  </pic:blipFill>
-                  <pic:spPr bwMode="auto">
-                    <a:xfrm>
-                      <a:off x="0" y="0"/>
-                      <a:ext cx="5533189" cy="4343400"/>
-                    </a:xfrm>
-                    <a:prstGeom prst="rect">
-                      <a:avLst/>
-                    </a:prstGeom>
-                    <a:noFill/>
-                    <a:ln>
-                      <a:noFill/>
-                    </a:ln>
-                    <a:extLst>
-                      <a:ext uri="{53640926-AAD7-44d8-BBD7-CCE9431645EC}">
-                        <a14:shadowObscured xmlns="" xmlns:wpc="http://schemas.microsoft.com/office/word/2010/wordprocessingCanvas" xmlns:mo="http://schemas.microsoft.com/office/mac/office/2008/main" xmlns:mc="http://schemas.openxmlformats.org/markup-compatibility/2006" xmlns:mv="urn:schemas-microsoft-com:mac:vml" xmlns:o="urn:schemas-microsoft-com:office:office" xmlns:v="urn:schemas-microsoft-com:vml" xmlns:wp14="http://schemas.microsoft.com/office/word/2010/wordprocessingDrawing" xmlns:w10="urn:schemas-microsoft-com:office:word" xmlns:w="http://schemas.openxmlformats.org/wordprocessingml/2006/main" xmlns:w14="http://schemas.microsoft.com/office/word/2010/wordml" xmlns:wpg="http://schemas.microsoft.com/office/word/2010/wordprocessingGroup" xmlns:wpi="http://schemas.microsoft.com/office/word/2010/wordprocessingInk" xmlns:wps="http://schemas.microsoft.com/office/word/2010/wordprocessingShape" xmlns:a14="http://schemas.microsoft.com/office/drawing/2010/main"/>
-                      </a:ext>
-                    </a:extLst>
-                  </pic:spPr>
-                </pic:pic>
-              </a:graphicData>
-            </a:graphic>
-          </wp:inline>
-        </w:drawing>
-      </w:r>
-    </w:p>
-    <w:p>
-      <w:pPr>
-        <w:rPr>
-          <w:rFonts w:ascii="Arial" w:hAnsi="Arial"/>
-        </w:rPr>
-      </w:pPr>
-      <w:r>
-        <w:rPr>
-          <w:rFonts w:ascii="Arial" w:hAnsi="Arial"/>
-          <w:b/>
-        </w:rPr>
-        <w:t>Figure 4:</w:t>
-      </w:r>
-      <w:r>
-        <w:rPr>
-          <w:rFonts w:ascii="Arial" w:hAnsi="Arial"/>
-          <w:b/>
+        <w:t xml:space="preserve">Barents/Kara SIC </w:t>
+      </w:r>
+      <w:r>
+        <w:rPr>
+          <w:rFonts w:ascii="Arial" w:hAnsi="Arial"/>
+        </w:rPr>
+        <w:t>to</w:t>
+      </w:r>
+      <w:r>
+        <w:rPr>
+          <w:rFonts w:ascii="Arial" w:hAnsi="Arial"/>
+        </w:rPr>
+        <w:t xml:space="preserve"> Eurasian SAT</w:t>
+      </w:r>
+      <w:r>
+        <w:rPr>
+          <w:rFonts w:ascii="Arial" w:hAnsi="Arial"/>
+        </w:rPr>
+        <w:t xml:space="preserve"> is not supported in these results</w:t>
+      </w:r>
+      <w:r>
+        <w:rPr>
+          <w:rFonts w:ascii="Arial" w:hAnsi="Arial"/>
+        </w:rPr>
+        <w:t xml:space="preserve">. </w:t>
+      </w:r>
+      <w:r>
+        <w:rPr>
+          <w:rFonts w:ascii="Arial" w:hAnsi="Arial"/>
+        </w:rPr>
+        <w:t>To understand</w:t>
+      </w:r>
+      <w:r>
+        <w:rPr>
+          <w:rFonts w:ascii="Arial" w:hAnsi="Arial"/>
+        </w:rPr>
+        <w:t xml:space="preserve"> the breakdown in</w:t>
+      </w:r>
+      <w:r>
+        <w:rPr>
+          <w:rFonts w:ascii="Arial" w:hAnsi="Arial"/>
+        </w:rPr>
+        <w:t xml:space="preserve"> this</w:t>
+      </w:r>
+      <w:r>
+        <w:rPr>
+          <w:rFonts w:ascii="Arial" w:hAnsi="Arial"/>
+        </w:rPr>
+        <w:t xml:space="preserve"> chain of</w:t>
+      </w:r>
+      <w:r>
+        <w:rPr>
+          <w:rFonts w:ascii="Arial" w:hAnsi="Arial"/>
+        </w:rPr>
+        <w:t xml:space="preserve"> linkage</w:t>
+      </w:r>
+      <w:r>
+        <w:rPr>
+          <w:rFonts w:ascii="Arial" w:hAnsi="Arial"/>
+        </w:rPr>
+        <w:t>s</w:t>
+      </w:r>
+      <w:r>
+        <w:rPr>
+          <w:rFonts w:ascii="Arial" w:hAnsi="Arial"/>
+        </w:rPr>
+        <w:t xml:space="preserve"> further, we examine the spatial patterns </w:t>
+      </w:r>
+      <w:r>
+        <w:rPr>
+          <w:rFonts w:ascii="Arial" w:hAnsi="Arial"/>
+        </w:rPr>
+        <w:t xml:space="preserve">in CGCM </w:t>
+      </w:r>
+      <w:r>
+        <w:rPr>
+          <w:rFonts w:ascii="Arial" w:hAnsi="Arial"/>
+        </w:rPr>
+        <w:t xml:space="preserve">of SAT and Z500 associated with </w:t>
+      </w:r>
+      <w:r>
+        <w:rPr>
+          <w:rFonts w:ascii="Arial" w:hAnsi="Arial"/>
+        </w:rPr>
+        <w:t xml:space="preserve">composites on the three </w:t>
+      </w:r>
+      <w:r>
+        <w:rPr>
+          <w:rFonts w:ascii="Arial" w:hAnsi="Arial"/>
+        </w:rPr>
+        <w:t xml:space="preserve">links </w:t>
+      </w:r>
+      <w:r>
+        <w:rPr>
+          <w:rFonts w:ascii="Arial" w:hAnsi="Arial"/>
+        </w:rPr>
+        <w:t>in</w:t>
+      </w:r>
+      <w:r>
+        <w:rPr>
+          <w:rFonts w:ascii="Arial" w:hAnsi="Arial"/>
+        </w:rPr>
+        <w:t xml:space="preserve"> the chain</w:t>
+      </w:r>
+      <w:r>
+        <w:rPr>
+          <w:rFonts w:ascii="Arial" w:hAnsi="Arial"/>
+        </w:rPr>
+        <w:t xml:space="preserve">: i. Eurasian SAT, ii. </w:t>
+      </w:r>
+      <w:r>
+        <w:rPr>
+          <w:rFonts w:ascii="Arial" w:hAnsi="Arial"/>
+        </w:rPr>
+        <w:t>Barents/Kara SIC (BKS SIC</w:t>
+      </w:r>
+      <w:r>
+        <w:rPr>
+          <w:rFonts w:ascii="Arial" w:hAnsi="Arial"/>
+        </w:rPr>
+        <w:t xml:space="preserve">), </w:t>
+      </w:r>
+      <w:r>
+        <w:rPr>
+          <w:rFonts w:ascii="Arial" w:hAnsi="Arial"/>
+        </w:rPr>
+        <w:t xml:space="preserve">and iii. BKS Z500 (Figure 4a-c). </w:t>
+      </w:r>
+      <w:r>
+        <w:rPr>
+          <w:rFonts w:ascii="Arial" w:hAnsi="Arial"/>
+        </w:rPr>
+        <w:t>Figure 4a shows the “low” (cold) Eurasian SAT composite minus the “high” (warm) Eurasian SAT composite</w:t>
+      </w:r>
+      <w:r>
+        <w:rPr>
+          <w:rFonts w:ascii="Arial" w:hAnsi="Arial"/>
+        </w:rPr>
+        <w:t>@@@@</w:t>
+      </w:r>
+    </w:p>
+    <w:p>
+      <w:pPr>
+        <w:rPr>
+          <w:rFonts w:ascii="Arial" w:hAnsi="Arial"/>
+        </w:rPr>
+      </w:pPr>
+    </w:p>
+    <w:p>
+      <w:pPr>
+        <w:rPr>
+          <w:rFonts w:ascii="Arial" w:hAnsi="Arial"/>
+        </w:rPr>
+      </w:pPr>
+      <w:r>
+        <w:rPr>
+          <w:rFonts w:ascii="Arial" w:hAnsi="Arial"/>
+        </w:rPr>
+        <w:t>Thus, BKS sea ice loss is correlated with a high height anomaly overhead, consistent with previous work (cite@@)</w:t>
+      </w:r>
+      <w:r>
+        <w:rPr>
+          <w:rFonts w:ascii="Arial" w:hAnsi="Arial"/>
+        </w:rPr>
+        <w:t xml:space="preserve">, </w:t>
+      </w:r>
+      <w:r>
+        <w:rPr>
+          <w:rFonts w:ascii="Arial" w:hAnsi="Arial"/>
+        </w:rPr>
+        <w:t>however</w:t>
+      </w:r>
+      <w:r>
+        <w:rPr>
+          <w:rFonts w:ascii="Arial" w:hAnsi="Arial"/>
+        </w:rPr>
+        <w:t xml:space="preserve"> notably, there is no change in SAT over Eurasia associated with the sea ice loss. </w:t>
+      </w:r>
+      <w:r>
+        <w:rPr>
+          <w:rFonts w:ascii="Arial" w:hAnsi="Arial"/>
+        </w:rPr>
+        <w:t>Compositing on Eurasian SAT</w:t>
+      </w:r>
+      <w:r>
+        <w:rPr>
+          <w:rFonts w:ascii="Arial" w:hAnsi="Arial"/>
+        </w:rPr>
+        <w:t xml:space="preserve"> instead</w:t>
+      </w:r>
+      <w:r>
+        <w:rPr>
+          <w:rFonts w:ascii="Arial" w:hAnsi="Arial"/>
+        </w:rPr>
+        <w:t xml:space="preserve"> (Figure 4b) </w:t>
+      </w:r>
+      <w:r>
+        <w:rPr>
+          <w:rFonts w:ascii="Arial" w:hAnsi="Arial"/>
+        </w:rPr>
+        <w:t>shows</w:t>
+      </w:r>
+      <w:r>
+        <w:rPr>
+          <w:rFonts w:ascii="Arial" w:hAnsi="Arial"/>
+        </w:rPr>
+        <w:t xml:space="preserve"> that the </w:t>
+      </w:r>
+      <w:r>
+        <w:rPr>
+          <w:rFonts w:ascii="Arial" w:hAnsi="Arial"/>
+        </w:rPr>
+        <w:t>circulation associated with a cold</w:t>
+      </w:r>
+      <w:r>
+        <w:rPr>
+          <w:rFonts w:ascii="Arial" w:hAnsi="Arial"/>
+        </w:rPr>
+        <w:t xml:space="preserve"> Eurasia does include high height anomalies over the Barents/Kara Seas, however the structure is distinct from that of Figure 4a, particularly across the GIN Seas and Greenland. </w:t>
+      </w:r>
+      <w:r>
+        <w:rPr>
+          <w:rFonts w:ascii="Arial" w:hAnsi="Arial"/>
+        </w:rPr>
+        <w:t>Furthermore, the</w:t>
+      </w:r>
+      <w:r>
+        <w:rPr>
+          <w:rFonts w:ascii="Arial" w:hAnsi="Arial"/>
         </w:rPr>
         <w:t xml:space="preserve"> </w:t>
       </w:r>
       <w:r>
         <w:rPr>
           <w:rFonts w:ascii="Arial" w:hAnsi="Arial"/>
-          <w:b/>
-        </w:rPr>
-        <w:t>W</w:t>
-      </w:r>
-      <w:r>
-        <w:rPr>
-          <w:rFonts w:ascii="Arial" w:hAnsi="Arial"/>
-          <w:b/>
-        </w:rPr>
-        <w:t>inter composites on Barents/Kara sea ice concentration (BKS SIC), Eurasian surface air temperature (</w:t>
-      </w:r>
-      <w:proofErr w:type="spellStart"/>
-      <w:r>
-        <w:rPr>
-          <w:rFonts w:ascii="Arial" w:hAnsi="Arial"/>
-          <w:b/>
-        </w:rPr>
-        <w:t>Eur</w:t>
-      </w:r>
-      <w:proofErr w:type="spellEnd"/>
-      <w:r>
-        <w:rPr>
-          <w:rFonts w:ascii="Arial" w:hAnsi="Arial"/>
-          <w:b/>
-        </w:rPr>
-        <w:t xml:space="preserve"> SAT), and Barents/Kara </w:t>
-      </w:r>
-      <w:proofErr w:type="spellStart"/>
-      <w:r>
-        <w:rPr>
-          <w:rFonts w:ascii="Arial" w:hAnsi="Arial"/>
-          <w:b/>
-        </w:rPr>
-        <w:t>geopotential</w:t>
-      </w:r>
-      <w:proofErr w:type="spellEnd"/>
-      <w:r>
-        <w:rPr>
-          <w:rFonts w:ascii="Arial" w:hAnsi="Arial"/>
-          <w:b/>
-        </w:rPr>
-        <w:t xml:space="preserve"> height at 500 </w:t>
-      </w:r>
-      <w:proofErr w:type="spellStart"/>
-      <w:r>
-        <w:rPr>
-          <w:rFonts w:ascii="Arial" w:hAnsi="Arial"/>
-          <w:b/>
-        </w:rPr>
-        <w:t>hPa</w:t>
-      </w:r>
-      <w:proofErr w:type="spellEnd"/>
-      <w:r>
-        <w:rPr>
-          <w:rFonts w:ascii="Arial" w:hAnsi="Arial"/>
-          <w:b/>
-        </w:rPr>
-        <w:t xml:space="preserve"> (BKS Z500): </w:t>
-      </w:r>
-      <w:r>
-        <w:rPr>
-          <w:rFonts w:ascii="Arial" w:hAnsi="Arial"/>
-        </w:rPr>
-        <w:t xml:space="preserve">Spatial patterns of change in surface air temperature (shading) and Z500 (contours) </w:t>
-      </w:r>
-      <w:r>
-        <w:rPr>
-          <w:rFonts w:ascii="Arial" w:hAnsi="Arial"/>
-        </w:rPr>
-        <w:t xml:space="preserve">in CGCM </w:t>
-      </w:r>
-      <w:r>
-        <w:rPr>
-          <w:rFonts w:ascii="Arial" w:hAnsi="Arial"/>
-        </w:rPr>
-        <w:t xml:space="preserve">associated with the a) “low-high” composite of BKS SIC, b) “low-high” composite of </w:t>
-      </w:r>
-      <w:proofErr w:type="spellStart"/>
-      <w:r>
-        <w:rPr>
-          <w:rFonts w:ascii="Arial" w:hAnsi="Arial"/>
-        </w:rPr>
-        <w:t>Eur</w:t>
-      </w:r>
-      <w:proofErr w:type="spellEnd"/>
-      <w:r>
-        <w:rPr>
-          <w:rFonts w:ascii="Arial" w:hAnsi="Arial"/>
-        </w:rPr>
-        <w:t xml:space="preserve"> SAT, and c) “high-low” composite of BKS Z500. d) The change in SIC </w:t>
-      </w:r>
-      <w:r>
-        <w:rPr>
-          <w:rFonts w:ascii="Arial" w:hAnsi="Arial"/>
-        </w:rPr>
-        <w:t xml:space="preserve">(%) </w:t>
-      </w:r>
-      <w:r>
-        <w:rPr>
-          <w:rFonts w:ascii="Arial" w:hAnsi="Arial"/>
-        </w:rPr>
-        <w:t>av</w:t>
-      </w:r>
-      <w:r>
-        <w:rPr>
-          <w:rFonts w:ascii="Arial" w:hAnsi="Arial"/>
-        </w:rPr>
-        <w:t>eraged in the Barents/Kara seas</w:t>
+        </w:rPr>
+        <w:t xml:space="preserve">gradient of </w:t>
+      </w:r>
+      <w:r>
+        <w:rPr>
+          <w:rFonts w:ascii="Arial" w:hAnsi="Arial"/>
+        </w:rPr>
+        <w:t>geopotential height anomal</w:t>
+      </w:r>
+      <w:r>
+        <w:rPr>
+          <w:rFonts w:ascii="Arial" w:hAnsi="Arial"/>
+        </w:rPr>
+        <w:t xml:space="preserve">ies </w:t>
+      </w:r>
+      <w:r>
+        <w:rPr>
+          <w:rFonts w:ascii="Arial" w:hAnsi="Arial"/>
+        </w:rPr>
+        <w:t xml:space="preserve">associated with a cold Eurasia is much stronger and </w:t>
+      </w:r>
+      <w:r>
+        <w:rPr>
+          <w:rFonts w:ascii="Arial" w:hAnsi="Arial"/>
+        </w:rPr>
+        <w:t xml:space="preserve">better </w:t>
+      </w:r>
+      <w:r>
+        <w:rPr>
+          <w:rFonts w:ascii="Arial" w:hAnsi="Arial"/>
+        </w:rPr>
+        <w:t xml:space="preserve">oriented to induce advection of cold polar air south and west across the continent. </w:t>
+      </w:r>
+      <w:r>
+        <w:rPr>
+          <w:rFonts w:ascii="Arial" w:hAnsi="Arial"/>
+        </w:rPr>
+        <w:t xml:space="preserve">This pattern is also found in the AGCM and Preindustrial ensembles (Supplementary Figure xx), suggesting that it is not a feature of anthropogenic forcing. </w:t>
+      </w:r>
+    </w:p>
+    <w:p>
+      <w:pPr>
+        <w:rPr>
+          <w:rFonts w:ascii="Arial" w:hAnsi="Arial"/>
+        </w:rPr>
+      </w:pPr>
+    </w:p>
+    <w:p>
+      <w:pPr>
+        <w:rPr>
+          <w:rFonts w:ascii="Arial" w:hAnsi="Arial"/>
+        </w:rPr>
+      </w:pPr>
+      <w:r>
+        <w:rPr>
+          <w:rFonts w:ascii="Arial" w:hAnsi="Arial"/>
+        </w:rPr>
+        <w:t>In CGCM, t</w:t>
+      </w:r>
+      <w:r>
+        <w:rPr>
+          <w:rFonts w:ascii="Arial" w:hAnsi="Arial"/>
+        </w:rPr>
+        <w:t>he BKS sea ice anomaly associated with the cold Eurasian SAT composite</w:t>
+      </w:r>
+      <w:r>
+        <w:rPr>
+          <w:rFonts w:ascii="Arial" w:hAnsi="Arial"/>
+        </w:rPr>
+        <w:t xml:space="preserve"> in Figure 4b</w:t>
+      </w:r>
+      <w:r>
+        <w:rPr>
+          <w:rFonts w:ascii="Arial" w:hAnsi="Arial"/>
+        </w:rPr>
+        <w:t xml:space="preserve"> is </w:t>
+      </w:r>
+      <w:r>
+        <w:rPr>
+          <w:rFonts w:ascii="Arial" w:hAnsi="Arial"/>
+        </w:rPr>
+        <w:t>in fact</w:t>
+      </w:r>
+      <w:r>
+        <w:rPr>
+          <w:rFonts w:ascii="Arial" w:hAnsi="Arial"/>
+        </w:rPr>
+        <w:t xml:space="preserve"> positive (Figure 4d, middle column), which suggests that cold Eurasian temperatures occur during more widespread cool events that also produce an increase in sea ice area. </w:t>
+      </w:r>
+      <w:r>
+        <w:rPr>
+          <w:rFonts w:ascii="Arial" w:hAnsi="Arial"/>
+        </w:rPr>
+        <w:t>Similarly, neither Preindustrial nor AGCM ensembles have a statistically significant decrease in BKS SIC associated with cold Eurasian SAT.</w:t>
+      </w:r>
+    </w:p>
+    <w:p>
+      <w:pPr>
+        <w:rPr>
+          <w:rFonts w:ascii="Arial" w:hAnsi="Arial"/>
+        </w:rPr>
+      </w:pPr>
+    </w:p>
+    <w:p>
+      <w:pPr>
+        <w:rPr>
+          <w:rFonts w:ascii="Arial" w:hAnsi="Arial"/>
+        </w:rPr>
+      </w:pPr>
+    </w:p>
+    <w:p>
+      <w:pPr>
+        <w:rPr>
+          <w:rFonts w:ascii="Arial" w:hAnsi="Arial"/>
+        </w:rPr>
+      </w:pPr>
+      <w:r>
+        <w:rPr>
+          <w:rFonts w:ascii="Arial" w:hAnsi="Arial"/>
+        </w:rPr>
+        <w:t>%</w:t>
       </w:r>
       <w:r>
         <w:rPr>
@@ -1394,494 +1897,8 @@
         <w:rPr>
           <w:rFonts w:ascii="Arial" w:hAnsi="Arial"/>
         </w:rPr>
-        <w:t>associated with the “low-high” composite of BKS SIC (left column), the “low-high” composite of Eurasian SAT (middle column), and the “high-low” composite of BKS Z500</w:t>
-      </w:r>
-      <w:r>
-        <w:rPr>
-          <w:rFonts w:ascii="Arial" w:hAnsi="Arial"/>
-        </w:rPr>
-        <w:t xml:space="preserve"> for each of the ensembles (CGCM, Preindustrial, AGCM)</w:t>
-      </w:r>
-      <w:r>
-        <w:rPr>
-          <w:rFonts w:ascii="Arial" w:hAnsi="Arial"/>
-        </w:rPr>
-        <w:t xml:space="preserve">. e) and f) are as d) but showing the change in Eurasian SAT </w:t>
-      </w:r>
-      <w:r>
-        <w:rPr>
-          <w:rFonts w:ascii="Arial" w:hAnsi="Arial"/>
-        </w:rPr>
-        <w:t>(</w:t>
-      </w:r>
-      <w:proofErr w:type="spellStart"/>
-      <w:r>
-        <w:rPr>
-          <w:rFonts w:ascii="Arial" w:hAnsi="Arial"/>
-          <w:vertAlign w:val="superscript"/>
-        </w:rPr>
-        <w:t>o</w:t>
-      </w:r>
-      <w:r>
-        <w:rPr>
-          <w:rFonts w:ascii="Arial" w:hAnsi="Arial"/>
-        </w:rPr>
-        <w:t>C</w:t>
-      </w:r>
-      <w:proofErr w:type="spellEnd"/>
-      <w:r>
-        <w:rPr>
-          <w:rFonts w:ascii="Arial" w:hAnsi="Arial"/>
-        </w:rPr>
-        <w:t xml:space="preserve">) and change in Z500 </w:t>
-      </w:r>
-      <w:r>
-        <w:rPr>
-          <w:rFonts w:ascii="Arial" w:hAnsi="Arial"/>
-        </w:rPr>
-        <w:t xml:space="preserve">(m) </w:t>
-      </w:r>
-      <w:r>
-        <w:rPr>
-          <w:rFonts w:ascii="Arial" w:hAnsi="Arial"/>
-        </w:rPr>
-        <w:t>averaged over the Barents/Kara seas, respectively.</w:t>
-      </w:r>
-    </w:p>
-    <w:p>
-      <w:pPr>
-        <w:rPr>
-          <w:rFonts w:ascii="Arial" w:hAnsi="Arial"/>
-        </w:rPr>
-      </w:pPr>
-    </w:p>
-    <w:p>
-      <w:pPr>
-        <w:rPr>
-          <w:rFonts w:ascii="Arial" w:hAnsi="Arial"/>
-        </w:rPr>
-      </w:pPr>
-      <w:r>
-        <w:rPr>
-          <w:rFonts w:ascii="Arial" w:hAnsi="Arial"/>
-        </w:rPr>
-        <w:t xml:space="preserve">We have seen that </w:t>
-      </w:r>
-      <w:r>
-        <w:rPr>
-          <w:rFonts w:ascii="Arial" w:hAnsi="Arial"/>
-        </w:rPr>
-        <w:t xml:space="preserve">circulation in the Barents/Kara Seas region is robustly correlated with Eurasian SAT, and </w:t>
-      </w:r>
-      <w:r>
-        <w:rPr>
-          <w:rFonts w:ascii="Arial" w:hAnsi="Arial"/>
-        </w:rPr>
-        <w:t xml:space="preserve">that </w:t>
-      </w:r>
-      <w:r>
-        <w:rPr>
-          <w:rFonts w:ascii="Arial" w:hAnsi="Arial"/>
-        </w:rPr>
-        <w:t>Barents/Kara Seas SIC is correlated with the circulation overhead</w:t>
-      </w:r>
-      <w:r>
-        <w:rPr>
-          <w:rFonts w:ascii="Arial" w:hAnsi="Arial"/>
-        </w:rPr>
-        <w:t xml:space="preserve">, with </w:t>
-      </w:r>
-      <w:r>
-        <w:rPr>
-          <w:rFonts w:ascii="Arial" w:hAnsi="Arial"/>
-        </w:rPr>
-        <w:t xml:space="preserve">AGCM </w:t>
-      </w:r>
-      <w:r>
-        <w:rPr>
-          <w:rFonts w:ascii="Arial" w:hAnsi="Arial"/>
-        </w:rPr>
-        <w:t>evidence supporting a causal link from SIC to Z500 (and not the other way round)@@@</w:t>
-      </w:r>
-      <w:r>
-        <w:rPr>
-          <w:rFonts w:ascii="Arial" w:hAnsi="Arial"/>
-        </w:rPr>
-        <w:t xml:space="preserve">. Yet, </w:t>
-      </w:r>
-      <w:r>
-        <w:rPr>
-          <w:rFonts w:ascii="Arial" w:hAnsi="Arial"/>
-        </w:rPr>
-        <w:t xml:space="preserve">the full chain from </w:t>
-      </w:r>
-      <w:r>
-        <w:rPr>
-          <w:rFonts w:ascii="Arial" w:hAnsi="Arial"/>
-        </w:rPr>
-        <w:t xml:space="preserve">Barents/Kara SIC </w:t>
-      </w:r>
-      <w:r>
-        <w:rPr>
-          <w:rFonts w:ascii="Arial" w:hAnsi="Arial"/>
-        </w:rPr>
-        <w:t>to</w:t>
-      </w:r>
-      <w:r>
-        <w:rPr>
-          <w:rFonts w:ascii="Arial" w:hAnsi="Arial"/>
-        </w:rPr>
-        <w:t xml:space="preserve"> Eurasian SAT</w:t>
-      </w:r>
-      <w:r>
-        <w:rPr>
-          <w:rFonts w:ascii="Arial" w:hAnsi="Arial"/>
-        </w:rPr>
-        <w:t xml:space="preserve"> is not supported in these results</w:t>
-      </w:r>
-      <w:r>
-        <w:rPr>
-          <w:rFonts w:ascii="Arial" w:hAnsi="Arial"/>
-        </w:rPr>
-        <w:t xml:space="preserve">. </w:t>
-      </w:r>
-      <w:r>
-        <w:rPr>
-          <w:rFonts w:ascii="Arial" w:hAnsi="Arial"/>
-        </w:rPr>
-        <w:t xml:space="preserve">To understand this linkage breakdown further, we examine the spatial patterns </w:t>
-      </w:r>
-      <w:r>
-        <w:rPr>
-          <w:rFonts w:ascii="Arial" w:hAnsi="Arial"/>
-        </w:rPr>
-        <w:t xml:space="preserve">in CGCM </w:t>
-      </w:r>
-      <w:r>
-        <w:rPr>
-          <w:rFonts w:ascii="Arial" w:hAnsi="Arial"/>
-        </w:rPr>
-        <w:t xml:space="preserve">of SAT and Z500 associated with </w:t>
-      </w:r>
-      <w:r>
-        <w:rPr>
-          <w:rFonts w:ascii="Arial" w:hAnsi="Arial"/>
-        </w:rPr>
-        <w:t xml:space="preserve">composites on the three </w:t>
-      </w:r>
-      <w:r>
-        <w:rPr>
-          <w:rFonts w:ascii="Arial" w:hAnsi="Arial"/>
-        </w:rPr>
-        <w:t xml:space="preserve">links </w:t>
-      </w:r>
-      <w:r>
-        <w:rPr>
-          <w:rFonts w:ascii="Arial" w:hAnsi="Arial"/>
-        </w:rPr>
-        <w:t>in</w:t>
-      </w:r>
-      <w:r>
-        <w:rPr>
-          <w:rFonts w:ascii="Arial" w:hAnsi="Arial"/>
-        </w:rPr>
-        <w:t xml:space="preserve"> the chain</w:t>
-      </w:r>
-      <w:r>
-        <w:rPr>
-          <w:rFonts w:ascii="Arial" w:hAnsi="Arial"/>
-        </w:rPr>
-        <w:t xml:space="preserve">: </w:t>
-      </w:r>
-      <w:proofErr w:type="spellStart"/>
-      <w:r>
-        <w:rPr>
-          <w:rFonts w:ascii="Arial" w:hAnsi="Arial"/>
-        </w:rPr>
-        <w:t>i</w:t>
-      </w:r>
-      <w:proofErr w:type="spellEnd"/>
-      <w:r>
-        <w:rPr>
-          <w:rFonts w:ascii="Arial" w:hAnsi="Arial"/>
-        </w:rPr>
-        <w:t>. Barents/Kara SIC (BKS SIC), ii. E</w:t>
-      </w:r>
-      <w:r>
-        <w:rPr>
-          <w:rFonts w:ascii="Arial" w:hAnsi="Arial"/>
-        </w:rPr>
-        <w:t xml:space="preserve">urasian SAT, and iii. BKS Z500 (Figure 4a-c). </w:t>
-      </w:r>
-      <w:r>
-        <w:rPr>
-          <w:rFonts w:ascii="Arial" w:hAnsi="Arial"/>
-        </w:rPr>
-        <w:t xml:space="preserve">These patterns are similar to those computed from AGCM and </w:t>
-      </w:r>
-      <w:r>
-        <w:rPr>
-          <w:rFonts w:ascii="Arial" w:hAnsi="Arial"/>
-        </w:rPr>
-        <w:lastRenderedPageBreak/>
-        <w:t xml:space="preserve">Preindustrial composites (Supplementary Figure xx). </w:t>
-      </w:r>
-      <w:r>
-        <w:rPr>
-          <w:rFonts w:ascii="Arial" w:hAnsi="Arial"/>
-        </w:rPr>
-        <w:t xml:space="preserve">Figure 4a shows </w:t>
-      </w:r>
-      <w:r>
-        <w:rPr>
-          <w:rFonts w:ascii="Arial" w:hAnsi="Arial"/>
-        </w:rPr>
-        <w:t>the “low” BKS SIC composite minus the “high” BKS SIC composite (</w:t>
-      </w:r>
-      <w:r>
-        <w:rPr>
-          <w:rFonts w:ascii="Arial" w:hAnsi="Arial"/>
-        </w:rPr>
-        <w:t xml:space="preserve">see </w:t>
-      </w:r>
-      <w:r>
-        <w:rPr>
-          <w:rFonts w:ascii="Arial" w:hAnsi="Arial"/>
-        </w:rPr>
-        <w:t>plus symbols in Figure 3</w:t>
-      </w:r>
-      <w:r>
-        <w:rPr>
-          <w:rFonts w:ascii="Arial" w:hAnsi="Arial"/>
-        </w:rPr>
-        <w:t xml:space="preserve">). Associated with sea ice loss in the Barents/Kara are increased SATs in the region, extending west to Greenland, and a local increase in </w:t>
-      </w:r>
-      <w:proofErr w:type="spellStart"/>
-      <w:r>
-        <w:rPr>
-          <w:rFonts w:ascii="Arial" w:hAnsi="Arial"/>
-        </w:rPr>
-        <w:t>geopotential</w:t>
-      </w:r>
-      <w:proofErr w:type="spellEnd"/>
-      <w:r>
-        <w:rPr>
-          <w:rFonts w:ascii="Arial" w:hAnsi="Arial"/>
-        </w:rPr>
-        <w:t xml:space="preserve"> height aloft, although it is not significant (@@: Supplementary Figure xx).</w:t>
-      </w:r>
-    </w:p>
-    <w:p>
-      <w:pPr>
-        <w:rPr>
-          <w:rFonts w:ascii="Arial" w:hAnsi="Arial"/>
-        </w:rPr>
-      </w:pPr>
-    </w:p>
-    <w:p>
-      <w:pPr>
-        <w:rPr>
-          <w:rFonts w:ascii="Arial" w:hAnsi="Arial"/>
-        </w:rPr>
-      </w:pPr>
-      <w:r>
-        <w:rPr>
-          <w:rFonts w:ascii="Arial" w:hAnsi="Arial"/>
-        </w:rPr>
-        <w:t>Thus, BKS sea ice loss is correlated with a high height anomaly overhead, consistent with previous work (cite@@)</w:t>
-      </w:r>
-      <w:r>
-        <w:rPr>
-          <w:rFonts w:ascii="Arial" w:hAnsi="Arial"/>
-        </w:rPr>
-        <w:t xml:space="preserve">, </w:t>
-      </w:r>
-      <w:r>
-        <w:rPr>
-          <w:rFonts w:ascii="Arial" w:hAnsi="Arial"/>
-        </w:rPr>
-        <w:t>however</w:t>
-      </w:r>
-      <w:r>
-        <w:rPr>
-          <w:rFonts w:ascii="Arial" w:hAnsi="Arial"/>
-        </w:rPr>
-        <w:t xml:space="preserve"> notably, there is no change in SAT over Eurasia associated with the sea ice loss. </w:t>
-      </w:r>
-      <w:r>
-        <w:rPr>
-          <w:rFonts w:ascii="Arial" w:hAnsi="Arial"/>
-        </w:rPr>
-        <w:t>Compositing on Eurasian SAT</w:t>
-      </w:r>
-      <w:r>
-        <w:rPr>
-          <w:rFonts w:ascii="Arial" w:hAnsi="Arial"/>
-        </w:rPr>
-        <w:t xml:space="preserve"> instead</w:t>
-      </w:r>
-      <w:r>
-        <w:rPr>
-          <w:rFonts w:ascii="Arial" w:hAnsi="Arial"/>
-        </w:rPr>
-        <w:t xml:space="preserve"> (Figure 4b) </w:t>
-      </w:r>
-      <w:r>
-        <w:rPr>
-          <w:rFonts w:ascii="Arial" w:hAnsi="Arial"/>
-        </w:rPr>
-        <w:t>shows</w:t>
-      </w:r>
-      <w:r>
-        <w:rPr>
-          <w:rFonts w:ascii="Arial" w:hAnsi="Arial"/>
-        </w:rPr>
-        <w:t xml:space="preserve"> that the </w:t>
-      </w:r>
-      <w:r>
-        <w:rPr>
-          <w:rFonts w:ascii="Arial" w:hAnsi="Arial"/>
-        </w:rPr>
-        <w:t>circulation associated with a cold</w:t>
-      </w:r>
-      <w:r>
-        <w:rPr>
-          <w:rFonts w:ascii="Arial" w:hAnsi="Arial"/>
-        </w:rPr>
-        <w:t xml:space="preserve"> Eurasia does include high height anomalies over the Barents/Kara Seas, however the structure is distinct from that of Figure 4a, particularly across the GIN Seas and Greenland. </w:t>
-      </w:r>
-      <w:r>
-        <w:rPr>
-          <w:rFonts w:ascii="Arial" w:hAnsi="Arial"/>
-        </w:rPr>
-        <w:t>Furthermore, the</w:t>
-      </w:r>
-      <w:r>
-        <w:rPr>
-          <w:rFonts w:ascii="Arial" w:hAnsi="Arial"/>
-        </w:rPr>
-        <w:t xml:space="preserve"> </w:t>
-      </w:r>
-      <w:r>
-        <w:rPr>
-          <w:rFonts w:ascii="Arial" w:hAnsi="Arial"/>
-        </w:rPr>
-        <w:t xml:space="preserve">gradient of </w:t>
-      </w:r>
-      <w:proofErr w:type="spellStart"/>
-      <w:r>
-        <w:rPr>
-          <w:rFonts w:ascii="Arial" w:hAnsi="Arial"/>
-        </w:rPr>
-        <w:t>geopotential</w:t>
-      </w:r>
-      <w:proofErr w:type="spellEnd"/>
-      <w:r>
-        <w:rPr>
-          <w:rFonts w:ascii="Arial" w:hAnsi="Arial"/>
-        </w:rPr>
-        <w:t xml:space="preserve"> height anomal</w:t>
-      </w:r>
-      <w:r>
-        <w:rPr>
-          <w:rFonts w:ascii="Arial" w:hAnsi="Arial"/>
-        </w:rPr>
-        <w:t xml:space="preserve">ies </w:t>
-      </w:r>
-      <w:r>
-        <w:rPr>
-          <w:rFonts w:ascii="Arial" w:hAnsi="Arial"/>
-        </w:rPr>
-        <w:t xml:space="preserve">associated with a cold Eurasia is much stronger and </w:t>
-      </w:r>
-      <w:r>
-        <w:rPr>
-          <w:rFonts w:ascii="Arial" w:hAnsi="Arial"/>
-        </w:rPr>
-        <w:t xml:space="preserve">better </w:t>
-      </w:r>
-      <w:r>
-        <w:rPr>
-          <w:rFonts w:ascii="Arial" w:hAnsi="Arial"/>
-        </w:rPr>
-        <w:t xml:space="preserve">oriented to induce advection of cold polar air south and west across the continent. </w:t>
-      </w:r>
-      <w:r>
-        <w:rPr>
-          <w:rFonts w:ascii="Arial" w:hAnsi="Arial"/>
-        </w:rPr>
-        <w:t xml:space="preserve">This pattern is also found in the AGCM and Preindustrial ensembles (Supplementary Figure xx), suggesting that it is not a feature of anthropogenic forcing. </w:t>
-      </w:r>
-    </w:p>
-    <w:p>
-      <w:pPr>
-        <w:rPr>
-          <w:rFonts w:ascii="Arial" w:hAnsi="Arial"/>
-        </w:rPr>
-      </w:pPr>
-    </w:p>
-    <w:p>
-      <w:pPr>
-        <w:rPr>
-          <w:rFonts w:ascii="Arial" w:hAnsi="Arial"/>
-        </w:rPr>
-      </w:pPr>
-      <w:r>
-        <w:rPr>
-          <w:rFonts w:ascii="Arial" w:hAnsi="Arial"/>
-        </w:rPr>
-        <w:t>In CGCM, t</w:t>
-      </w:r>
-      <w:r>
-        <w:rPr>
-          <w:rFonts w:ascii="Arial" w:hAnsi="Arial"/>
-        </w:rPr>
-        <w:t>he BKS sea ice anomaly associated with the cold Eurasian SAT composite</w:t>
-      </w:r>
-      <w:r>
-        <w:rPr>
-          <w:rFonts w:ascii="Arial" w:hAnsi="Arial"/>
-        </w:rPr>
-        <w:t xml:space="preserve"> in Figure 4b</w:t>
-      </w:r>
-      <w:r>
-        <w:rPr>
-          <w:rFonts w:ascii="Arial" w:hAnsi="Arial"/>
-        </w:rPr>
-        <w:t xml:space="preserve"> is </w:t>
-      </w:r>
-      <w:r>
-        <w:rPr>
-          <w:rFonts w:ascii="Arial" w:hAnsi="Arial"/>
-        </w:rPr>
-        <w:t>in fact</w:t>
-      </w:r>
-      <w:r>
-        <w:rPr>
-          <w:rFonts w:ascii="Arial" w:hAnsi="Arial"/>
-        </w:rPr>
-        <w:t xml:space="preserve"> positive (Figure 4d, middle column), which suggests that cold Eurasian temperatures occur during more widespread cool events that also produce an increase in sea ice area. </w:t>
-      </w:r>
-      <w:r>
-        <w:rPr>
-          <w:rFonts w:ascii="Arial" w:hAnsi="Arial"/>
-        </w:rPr>
-        <w:t>Similarly, neither Preindustrial nor AGCM ensembles have a statistically significant decrease in BKS SIC associated with cold Eurasian SAT.</w:t>
-      </w:r>
-    </w:p>
-    <w:p>
-      <w:pPr>
-        <w:rPr>
-          <w:rFonts w:ascii="Arial" w:hAnsi="Arial"/>
-        </w:rPr>
-      </w:pPr>
-    </w:p>
-    <w:p>
-      <w:pPr>
-        <w:rPr>
-          <w:rFonts w:ascii="Arial" w:hAnsi="Arial"/>
-        </w:rPr>
-      </w:pPr>
+        <w:t>These patterns are similar to those computed from AGCM and Preindustrial composites (Supplementary Figure xx). Figure 4a shows the “low” BKS SIC composite minus the “high” BKS SIC composite (see plus symbols in Figure 3). Associated with sea ice loss in the Barents/Kara are increased SATs in the region, extending west to Greenland, and a local increase in geopotential height aloft, although it is not significant (@@: Supplementary Figure xx).</w:t>
+      </w:r>
     </w:p>
     <w:sectPr>
       <w:pgSz w:w="12240" w:h="15840"/>

</xml_diff>

<commit_message>
more draft writing about figs 3 and 4
</commit_message>
<xml_diff>
--- a/Word/Figures.docx
+++ b/Word/Figures.docx
@@ -1,6 +1,6 @@
 
 <file path=word/document.xml><?xml version="1.0" encoding="utf-8"?>
-<w:document xmlns:ve="http://schemas.openxmlformats.org/markup-compatibility/2006" xmlns:o="urn:schemas-microsoft-com:office:office" xmlns:r="http://schemas.openxmlformats.org/officeDocument/2006/relationships" xmlns:m="http://schemas.openxmlformats.org/officeDocument/2006/math" xmlns:v="urn:schemas-microsoft-com:vml" xmlns:wp="http://schemas.openxmlformats.org/drawingml/2006/wordprocessingDrawing" xmlns:w10="urn:schemas-microsoft-com:office:word" xmlns:w="http://schemas.openxmlformats.org/wordprocessingml/2006/main" xmlns:wne="http://schemas.microsoft.com/office/word/2006/wordml">
+<w:document xmlns:wpc="http://schemas.microsoft.com/office/word/2010/wordprocessingCanvas" xmlns:mo="http://schemas.microsoft.com/office/mac/office/2008/main" xmlns:mc="http://schemas.openxmlformats.org/markup-compatibility/2006" xmlns:mv="urn:schemas-microsoft-com:mac:vml" xmlns:o="urn:schemas-microsoft-com:office:office" xmlns:r="http://schemas.openxmlformats.org/officeDocument/2006/relationships" xmlns:m="http://schemas.openxmlformats.org/officeDocument/2006/math" xmlns:v="urn:schemas-microsoft-com:vml" xmlns:wp14="http://schemas.microsoft.com/office/word/2010/wordprocessingDrawing" xmlns:wp="http://schemas.openxmlformats.org/drawingml/2006/wordprocessingDrawing" xmlns:w10="urn:schemas-microsoft-com:office:word" xmlns:w="http://schemas.openxmlformats.org/wordprocessingml/2006/main" xmlns:w14="http://schemas.microsoft.com/office/word/2010/wordml" xmlns:wpg="http://schemas.microsoft.com/office/word/2010/wordprocessingGroup" xmlns:wpi="http://schemas.microsoft.com/office/word/2010/wordprocessingInk" xmlns:wne="http://schemas.microsoft.com/office/word/2006/wordml" xmlns:wps="http://schemas.microsoft.com/office/word/2010/wordprocessingShape" mc:Ignorable="w14 wp14">
   <w:body>
     <w:p>
       <w:pPr>
@@ -29,7 +29,7 @@
           <w:noProof/>
         </w:rPr>
         <w:drawing>
-          <wp:inline distT="0" distB="0" distL="0" distR="0">
+          <wp:inline distT="0" distB="0" distL="0" distR="0" wp14:anchorId="048EC127" wp14:editId="7394B800">
             <wp:extent cx="3354404" cy="6297666"/>
             <wp:effectExtent l="0" t="0" r="0" b="0"/>
             <wp:docPr id="1" name="Picture 1" descr="Macintosh HD:Users:kelly:CCCma:CanSISE:manuscripts:coldeurasia:Word:Figure_1.pdf"/>
@@ -46,10 +46,10 @@
                     </pic:cNvPicPr>
                   </pic:nvPicPr>
                   <pic:blipFill rotWithShape="1">
-                    <a:blip r:embed="rId4">
+                    <a:blip r:embed="rId5">
                       <a:extLst>
                         <a:ext uri="{28A0092B-C50C-407E-A947-70E740481C1C}">
-                          <a14:useLocalDpi xmlns:a14="http://schemas.microsoft.com/office/drawing/2010/main" xmlns:wps="http://schemas.microsoft.com/office/word/2010/wordprocessingShape" xmlns:wpi="http://schemas.microsoft.com/office/word/2010/wordprocessingInk" xmlns:wpg="http://schemas.microsoft.com/office/word/2010/wordprocessingGroup" xmlns:w14="http://schemas.microsoft.com/office/word/2010/wordml" xmlns:w="http://schemas.openxmlformats.org/wordprocessingml/2006/main" xmlns:w10="urn:schemas-microsoft-com:office:word" xmlns:wp14="http://schemas.microsoft.com/office/word/2010/wordprocessingDrawing" xmlns:v="urn:schemas-microsoft-com:vml" xmlns:o="urn:schemas-microsoft-com:office:office" xmlns:mv="urn:schemas-microsoft-com:mac:vml" xmlns:mc="http://schemas.openxmlformats.org/markup-compatibility/2006" xmlns:mo="http://schemas.microsoft.com/office/mac/office/2008/main" xmlns:wpc="http://schemas.microsoft.com/office/word/2010/wordprocessingCanvas" xmlns="" val="0"/>
+                          <a14:useLocalDpi xmlns:a14="http://schemas.microsoft.com/office/drawing/2010/main" val="0"/>
                         </a:ext>
                       </a:extLst>
                     </a:blip>
@@ -70,7 +70,7 @@
                     </a:ln>
                     <a:extLst>
                       <a:ext uri="{53640926-AAD7-44d8-BBD7-CCE9431645EC}">
-                        <a14:shadowObscured xmlns:a14="http://schemas.microsoft.com/office/drawing/2010/main" xmlns:wps="http://schemas.microsoft.com/office/word/2010/wordprocessingShape" xmlns:wpi="http://schemas.microsoft.com/office/word/2010/wordprocessingInk" xmlns:wpg="http://schemas.microsoft.com/office/word/2010/wordprocessingGroup" xmlns:w14="http://schemas.microsoft.com/office/word/2010/wordml" xmlns:w="http://schemas.openxmlformats.org/wordprocessingml/2006/main" xmlns:w10="urn:schemas-microsoft-com:office:word" xmlns:wp14="http://schemas.microsoft.com/office/word/2010/wordprocessingDrawing" xmlns:v="urn:schemas-microsoft-com:vml" xmlns:o="urn:schemas-microsoft-com:office:office" xmlns:mv="urn:schemas-microsoft-com:mac:vml" xmlns:mc="http://schemas.openxmlformats.org/markup-compatibility/2006" xmlns:mo="http://schemas.microsoft.com/office/mac/office/2008/main" xmlns:wpc="http://schemas.microsoft.com/office/word/2010/wordprocessingCanvas" xmlns=""/>
+                        <a14:shadowObscured xmlns:a14="http://schemas.microsoft.com/office/drawing/2010/main"/>
                       </a:ext>
                     </a:extLst>
                   </pic:spPr>
@@ -155,7 +155,7 @@
         </w:rPr>
         <w:lastRenderedPageBreak/>
         <w:drawing>
-          <wp:inline distT="0" distB="0" distL="0" distR="0">
+          <wp:inline distT="0" distB="0" distL="0" distR="0" wp14:anchorId="2B63D91A" wp14:editId="308C9316">
             <wp:extent cx="4697095" cy="4446270"/>
             <wp:effectExtent l="0" t="0" r="1905" b="0"/>
             <wp:docPr id="3" name="Picture 3" descr="Macintosh HD:Users:kelly:CCCma:CanSISE:manuscripts:coldeurasia:Word:Figure_2.pdf"/>
@@ -172,10 +172,10 @@
                     </pic:cNvPicPr>
                   </pic:nvPicPr>
                   <pic:blipFill rotWithShape="1">
-                    <a:blip r:embed="rId5">
+                    <a:blip r:embed="rId6">
                       <a:extLst>
                         <a:ext uri="{28A0092B-C50C-407E-A947-70E740481C1C}">
-                          <a14:useLocalDpi xmlns:a14="http://schemas.microsoft.com/office/drawing/2010/main" xmlns:wps="http://schemas.microsoft.com/office/word/2010/wordprocessingShape" xmlns:wpi="http://schemas.microsoft.com/office/word/2010/wordprocessingInk" xmlns:wpg="http://schemas.microsoft.com/office/word/2010/wordprocessingGroup" xmlns:w14="http://schemas.microsoft.com/office/word/2010/wordml" xmlns:w="http://schemas.openxmlformats.org/wordprocessingml/2006/main" xmlns:w10="urn:schemas-microsoft-com:office:word" xmlns:wp14="http://schemas.microsoft.com/office/word/2010/wordprocessingDrawing" xmlns:v="urn:schemas-microsoft-com:vml" xmlns:o="urn:schemas-microsoft-com:office:office" xmlns:mv="urn:schemas-microsoft-com:mac:vml" xmlns:mc="http://schemas.openxmlformats.org/markup-compatibility/2006" xmlns:mo="http://schemas.microsoft.com/office/mac/office/2008/main" xmlns:wpc="http://schemas.microsoft.com/office/word/2010/wordprocessingCanvas" xmlns="" val="0"/>
+                          <a14:useLocalDpi xmlns:a14="http://schemas.microsoft.com/office/drawing/2010/main" val="0"/>
                         </a:ext>
                       </a:extLst>
                     </a:blip>
@@ -196,7 +196,7 @@
                     </a:ln>
                     <a:extLst>
                       <a:ext uri="{53640926-AAD7-44d8-BBD7-CCE9431645EC}">
-                        <a14:shadowObscured xmlns:a14="http://schemas.microsoft.com/office/drawing/2010/main" xmlns:wps="http://schemas.microsoft.com/office/word/2010/wordprocessingShape" xmlns:wpi="http://schemas.microsoft.com/office/word/2010/wordprocessingInk" xmlns:wpg="http://schemas.microsoft.com/office/word/2010/wordprocessingGroup" xmlns:w14="http://schemas.microsoft.com/office/word/2010/wordml" xmlns:w="http://schemas.openxmlformats.org/wordprocessingml/2006/main" xmlns:w10="urn:schemas-microsoft-com:office:word" xmlns:wp14="http://schemas.microsoft.com/office/word/2010/wordprocessingDrawing" xmlns:v="urn:schemas-microsoft-com:vml" xmlns:o="urn:schemas-microsoft-com:office:office" xmlns:mv="urn:schemas-microsoft-com:mac:vml" xmlns:mc="http://schemas.openxmlformats.org/markup-compatibility/2006" xmlns:mo="http://schemas.microsoft.com/office/mac/office/2008/main" xmlns:wpc="http://schemas.microsoft.com/office/word/2010/wordprocessingCanvas" xmlns=""/>
+                        <a14:shadowObscured xmlns:a14="http://schemas.microsoft.com/office/drawing/2010/main"/>
                       </a:ext>
                     </a:extLst>
                   </pic:spPr>
@@ -307,7 +307,21 @@
         <w:rPr>
           <w:rFonts w:ascii="Arial" w:hAnsi="Arial"/>
         </w:rPr>
-        <w:t xml:space="preserve"> and anomalies sampled from the AGCM timeslice ensemble (blue</w:t>
+        <w:t xml:space="preserve"> and anomalies sampled from the AGCM </w:t>
+      </w:r>
+      <w:proofErr w:type="spellStart"/>
+      <w:r>
+        <w:rPr>
+          <w:rFonts w:ascii="Arial" w:hAnsi="Arial"/>
+        </w:rPr>
+        <w:t>timeslice</w:t>
+      </w:r>
+      <w:proofErr w:type="spellEnd"/>
+      <w:r>
+        <w:rPr>
+          <w:rFonts w:ascii="Arial" w:hAnsi="Arial"/>
+        </w:rPr>
+        <w:t xml:space="preserve"> ensemble (blue</w:t>
       </w:r>
       <w:r>
         <w:rPr>
@@ -331,7 +345,21 @@
         <w:rPr>
           <w:rFonts w:ascii="Arial" w:hAnsi="Arial"/>
         </w:rPr>
-        <w:t xml:space="preserve"> computed from the GIStemp 1200km </w:t>
+        <w:t xml:space="preserve"> computed from the </w:t>
+      </w:r>
+      <w:proofErr w:type="spellStart"/>
+      <w:r>
+        <w:rPr>
+          <w:rFonts w:ascii="Arial" w:hAnsi="Arial"/>
+        </w:rPr>
+        <w:t>GIStemp</w:t>
+      </w:r>
+      <w:proofErr w:type="spellEnd"/>
+      <w:r>
+        <w:rPr>
+          <w:rFonts w:ascii="Arial" w:hAnsi="Arial"/>
+        </w:rPr>
+        <w:t xml:space="preserve"> 1200km </w:t>
       </w:r>
       <w:r>
         <w:rPr>
@@ -355,7 +383,19 @@
         <w:rPr>
           <w:rFonts w:ascii="Arial" w:hAnsi="Arial"/>
         </w:rPr>
-        <w:t>ray circles indicate the Eurasian SAT anomalies in the 5 simulations used as boundary conditions to the AGCM ensemble.</w:t>
+        <w:t xml:space="preserve">ray circles indicate the Eurasian SAT anomalies in the 5 simulations </w:t>
+      </w:r>
+      <w:r>
+        <w:rPr>
+          <w:rFonts w:ascii="Arial" w:hAnsi="Arial"/>
+        </w:rPr>
+        <w:t xml:space="preserve">whose Arctic sea ice concentration is </w:t>
+      </w:r>
+      <w:r>
+        <w:rPr>
+          <w:rFonts w:ascii="Arial" w:hAnsi="Arial"/>
+        </w:rPr>
+        <w:t>used as boundary conditions to the AGCM ensemble.</w:t>
       </w:r>
       <w:r>
         <w:rPr>
@@ -451,6 +491,19 @@
     </w:p>
     <w:p>
       <w:pPr>
+        <w:rPr>
+          <w:rFonts w:ascii="Arial" w:hAnsi="Arial"/>
+        </w:rPr>
+      </w:pPr>
+      <w:r>
+        <w:rPr>
+          <w:rFonts w:ascii="Arial" w:hAnsi="Arial"/>
+        </w:rPr>
+        <w:t xml:space="preserve">@@ Even when the boundary conditions are unchanged for 600 years of simulation, Eurasian SAT anomalies show no prevalence toward cool or warm anomalies (Supplementary Figure xx). </w:t>
+      </w:r>
+    </w:p>
+    <w:p>
+      <w:pPr>
         <w:jc w:val="center"/>
         <w:rPr>
           <w:rFonts w:ascii="Arial" w:hAnsi="Arial"/>
@@ -462,7 +515,7 @@
           <w:noProof/>
         </w:rPr>
         <w:drawing>
-          <wp:inline distT="0" distB="0" distL="0" distR="0">
+          <wp:inline distT="0" distB="0" distL="0" distR="0" wp14:anchorId="1BF38843" wp14:editId="68BF40F0">
             <wp:extent cx="4124981" cy="4113370"/>
             <wp:effectExtent l="0" t="0" r="0" b="0"/>
             <wp:docPr id="4" name="Picture 4" descr="Macintosh HD:Users:kelly:CCCma:CanSISE:manuscripts:coldeurasia:Word:Figure_3.pdf"/>
@@ -479,10 +532,10 @@
                     </pic:cNvPicPr>
                   </pic:nvPicPr>
                   <pic:blipFill rotWithShape="1">
-                    <a:blip r:embed="rId6">
+                    <a:blip r:embed="rId7">
                       <a:extLst>
                         <a:ext uri="{28A0092B-C50C-407E-A947-70E740481C1C}">
-                          <a14:useLocalDpi xmlns:a14="http://schemas.microsoft.com/office/drawing/2010/main" xmlns:wps="http://schemas.microsoft.com/office/word/2010/wordprocessingShape" xmlns:wpi="http://schemas.microsoft.com/office/word/2010/wordprocessingInk" xmlns:wpg="http://schemas.microsoft.com/office/word/2010/wordprocessingGroup" xmlns:w14="http://schemas.microsoft.com/office/word/2010/wordml" xmlns:w="http://schemas.openxmlformats.org/wordprocessingml/2006/main" xmlns:w10="urn:schemas-microsoft-com:office:word" xmlns:wp14="http://schemas.microsoft.com/office/word/2010/wordprocessingDrawing" xmlns:v="urn:schemas-microsoft-com:vml" xmlns:o="urn:schemas-microsoft-com:office:office" xmlns:mv="urn:schemas-microsoft-com:mac:vml" xmlns:mc="http://schemas.openxmlformats.org/markup-compatibility/2006" xmlns:mo="http://schemas.microsoft.com/office/mac/office/2008/main" xmlns:wpc="http://schemas.microsoft.com/office/word/2010/wordprocessingCanvas" xmlns="" val="0"/>
+                          <a14:useLocalDpi xmlns:a14="http://schemas.microsoft.com/office/drawing/2010/main" val="0"/>
                         </a:ext>
                       </a:extLst>
                     </a:blip>
@@ -503,7 +556,7 @@
                     </a:ln>
                     <a:extLst>
                       <a:ext uri="{53640926-AAD7-44d8-BBD7-CCE9431645EC}">
-                        <a14:shadowObscured xmlns:a14="http://schemas.microsoft.com/office/drawing/2010/main" xmlns:wps="http://schemas.microsoft.com/office/word/2010/wordprocessingShape" xmlns:wpi="http://schemas.microsoft.com/office/word/2010/wordprocessingInk" xmlns:wpg="http://schemas.microsoft.com/office/word/2010/wordprocessingGroup" xmlns:w14="http://schemas.microsoft.com/office/word/2010/wordml" xmlns:w="http://schemas.openxmlformats.org/wordprocessingml/2006/main" xmlns:w10="urn:schemas-microsoft-com:office:word" xmlns:wp14="http://schemas.microsoft.com/office/word/2010/wordprocessingDrawing" xmlns:v="urn:schemas-microsoft-com:vml" xmlns:o="urn:schemas-microsoft-com:office:office" xmlns:mv="urn:schemas-microsoft-com:mac:vml" xmlns:mc="http://schemas.openxmlformats.org/markup-compatibility/2006" xmlns:mo="http://schemas.microsoft.com/office/mac/office/2008/main" xmlns:wpc="http://schemas.microsoft.com/office/word/2010/wordprocessingCanvas" xmlns=""/>
+                        <a14:shadowObscured xmlns:a14="http://schemas.microsoft.com/office/drawing/2010/main"/>
                       </a:ext>
                     </a:extLst>
                   </pic:spPr>
@@ -532,13 +585,45 @@
           <w:rFonts w:ascii="Arial" w:hAnsi="Arial"/>
           <w:b/>
         </w:rPr>
-        <w:t xml:space="preserve">Winter Barents/Kara 500 hPa geopotential height </w:t>
-      </w:r>
+        <w:t xml:space="preserve">Winter Barents/Kara 500 </w:t>
+      </w:r>
+      <w:proofErr w:type="spellStart"/>
       <w:r>
         <w:rPr>
           <w:rFonts w:ascii="Arial" w:hAnsi="Arial"/>
           <w:b/>
         </w:rPr>
+        <w:t>hPa</w:t>
+      </w:r>
+      <w:proofErr w:type="spellEnd"/>
+      <w:r>
+        <w:rPr>
+          <w:rFonts w:ascii="Arial" w:hAnsi="Arial"/>
+          <w:b/>
+        </w:rPr>
+        <w:t xml:space="preserve"> </w:t>
+      </w:r>
+      <w:proofErr w:type="spellStart"/>
+      <w:r>
+        <w:rPr>
+          <w:rFonts w:ascii="Arial" w:hAnsi="Arial"/>
+          <w:b/>
+        </w:rPr>
+        <w:t>geopotential</w:t>
+      </w:r>
+      <w:proofErr w:type="spellEnd"/>
+      <w:r>
+        <w:rPr>
+          <w:rFonts w:ascii="Arial" w:hAnsi="Arial"/>
+          <w:b/>
+        </w:rPr>
+        <w:t xml:space="preserve"> height </w:t>
+      </w:r>
+      <w:r>
+        <w:rPr>
+          <w:rFonts w:ascii="Arial" w:hAnsi="Arial"/>
+          <w:b/>
+        </w:rPr>
         <w:t xml:space="preserve">(Z500) </w:t>
       </w:r>
       <w:r>
@@ -560,6 +645,7 @@
         </w:rPr>
         <w:t>Ellipses depict the 5-95% confidence range of the relationship between anomalies in Barents/Kara Z500 (m) and associated anomalies in Eurasian SAT (</w:t>
       </w:r>
+      <w:proofErr w:type="spellStart"/>
       <w:r>
         <w:rPr>
           <w:rFonts w:ascii="Arial" w:hAnsi="Arial"/>
@@ -571,7 +657,14 @@
         <w:rPr>
           <w:rFonts w:ascii="Arial" w:hAnsi="Arial"/>
         </w:rPr>
-        <w:t>C) in the CGCM ensemble (dashed)</w:t>
+        <w:t>C</w:t>
+      </w:r>
+      <w:proofErr w:type="spellEnd"/>
+      <w:r>
+        <w:rPr>
+          <w:rFonts w:ascii="Arial" w:hAnsi="Arial"/>
+        </w:rPr>
+        <w:t>) in the CGCM ensemble (dashed)</w:t>
       </w:r>
       <w:r>
         <w:rPr>
@@ -631,70 +724,143 @@
         <w:rPr>
           <w:rFonts w:ascii="Arial" w:hAnsi="Arial"/>
         </w:rPr>
-        <w:t>bserved value from ERA-Interim and GIStemp for Z500 and SAT, respectively.</w:t>
-      </w:r>
-    </w:p>
-    <w:p>
-      <w:pPr>
-        <w:rPr>
-          <w:rFonts w:ascii="Arial" w:hAnsi="Arial"/>
-        </w:rPr>
-      </w:pPr>
-    </w:p>
-    <w:p>
-      <w:pPr>
-        <w:rPr>
-          <w:rFonts w:ascii="Arial" w:hAnsi="Arial"/>
-        </w:rPr>
-      </w:pPr>
-    </w:p>
-    <w:p>
-      <w:pPr>
-        <w:rPr>
-          <w:rFonts w:ascii="Arial" w:hAnsi="Arial"/>
-        </w:rPr>
-      </w:pPr>
-      <w:r>
-        <w:rPr>
-          <w:rFonts w:ascii="Arial" w:hAnsi="Arial"/>
-        </w:rPr>
-        <w:t>Figure 2 shows that Eurasian cooling or warming can occur in simulations with isolated sea-ice loss. What is the driver, if not the decrease in sea ice? We find a</w:t>
-      </w:r>
-      <w:r>
-        <w:rPr>
-          <w:rFonts w:ascii="Arial" w:hAnsi="Arial"/>
-        </w:rPr>
-        <w:t xml:space="preserve"> robust relationship between </w:t>
-      </w:r>
-      <w:r>
-        <w:rPr>
-          <w:rFonts w:ascii="Arial" w:hAnsi="Arial"/>
-        </w:rPr>
-        <w:t xml:space="preserve">Eurasian SAT and </w:t>
-      </w:r>
-      <w:r>
-        <w:rPr>
-          <w:rFonts w:ascii="Arial" w:hAnsi="Arial"/>
-        </w:rPr>
-        <w:t>&lt;</w:t>
-      </w:r>
-      <w:r>
-        <w:rPr>
-          <w:rFonts w:ascii="Arial" w:hAnsi="Arial"/>
-        </w:rPr>
-        <w:t xml:space="preserve">internally </w:t>
-      </w:r>
-      <w:r>
-        <w:rPr>
-          <w:rFonts w:ascii="Arial" w:hAnsi="Arial"/>
-        </w:rPr>
-        <w:t>generated fluctuations in</w:t>
-      </w:r>
-      <w:r>
-        <w:rPr>
-          <w:rFonts w:ascii="Arial" w:hAnsi="Arial"/>
-        </w:rPr>
-        <w:t>&gt;</w:t>
+        <w:t xml:space="preserve">bserved value from ERA-Interim and </w:t>
+      </w:r>
+      <w:proofErr w:type="spellStart"/>
+      <w:r>
+        <w:rPr>
+          <w:rFonts w:ascii="Arial" w:hAnsi="Arial"/>
+        </w:rPr>
+        <w:t>GIStemp</w:t>
+      </w:r>
+      <w:proofErr w:type="spellEnd"/>
+      <w:r>
+        <w:rPr>
+          <w:rFonts w:ascii="Arial" w:hAnsi="Arial"/>
+        </w:rPr>
+        <w:t xml:space="preserve"> for Z500 and SAT, respectively.</w:t>
+      </w:r>
+    </w:p>
+    <w:p>
+      <w:pPr>
+        <w:rPr>
+          <w:rFonts w:ascii="Arial" w:hAnsi="Arial"/>
+        </w:rPr>
+      </w:pPr>
+    </w:p>
+    <w:p>
+      <w:pPr>
+        <w:rPr>
+          <w:rFonts w:ascii="Arial" w:hAnsi="Arial"/>
+        </w:rPr>
+      </w:pPr>
+    </w:p>
+    <w:p>
+      <w:pPr>
+        <w:rPr>
+          <w:rFonts w:ascii="Arial" w:hAnsi="Arial"/>
+        </w:rPr>
+      </w:pPr>
+      <w:r>
+        <w:rPr>
+          <w:rFonts w:ascii="Arial" w:hAnsi="Arial"/>
+        </w:rPr>
+        <w:t xml:space="preserve">Figure 2 shows that </w:t>
+      </w:r>
+      <w:r>
+        <w:rPr>
+          <w:rFonts w:ascii="Arial" w:hAnsi="Arial"/>
+        </w:rPr>
+        <w:t xml:space="preserve">decadal </w:t>
+      </w:r>
+      <w:r>
+        <w:rPr>
+          <w:rFonts w:ascii="Arial" w:hAnsi="Arial"/>
+        </w:rPr>
+        <w:t xml:space="preserve">Eurasian </w:t>
+      </w:r>
+      <w:r>
+        <w:rPr>
+          <w:rFonts w:ascii="Arial" w:hAnsi="Arial"/>
+        </w:rPr>
+        <w:t xml:space="preserve">SAT can cool or warm </w:t>
+      </w:r>
+      <w:r>
+        <w:rPr>
+          <w:rFonts w:ascii="Arial" w:hAnsi="Arial"/>
+        </w:rPr>
+        <w:t>in simulations with isolated sea-ice loss</w:t>
+      </w:r>
+      <w:r>
+        <w:rPr>
+          <w:rFonts w:ascii="Arial" w:hAnsi="Arial"/>
+        </w:rPr>
+        <w:t>, even when boundary conditions are held constant</w:t>
+      </w:r>
+      <w:r>
+        <w:rPr>
+          <w:rFonts w:ascii="Arial" w:hAnsi="Arial"/>
+        </w:rPr>
+        <w:t>, suggesting that Eurasian SAT anomalies are at the whim of internal variability</w:t>
+      </w:r>
+      <w:r>
+        <w:rPr>
+          <w:rFonts w:ascii="Arial" w:hAnsi="Arial"/>
+        </w:rPr>
+        <w:t xml:space="preserve"> and not forced by sea ice loss</w:t>
+      </w:r>
+      <w:r>
+        <w:rPr>
+          <w:rFonts w:ascii="Arial" w:hAnsi="Arial"/>
+        </w:rPr>
+        <w:t>.</w:t>
+      </w:r>
+      <w:r>
+        <w:rPr>
+          <w:rFonts w:ascii="Arial" w:hAnsi="Arial"/>
+        </w:rPr>
+        <w:t xml:space="preserve"> Indeed, we find a strong relationship between the </w:t>
+      </w:r>
+      <w:r>
+        <w:rPr>
+          <w:rFonts w:ascii="Arial" w:hAnsi="Arial"/>
+        </w:rPr>
+        <w:lastRenderedPageBreak/>
+        <w:t xml:space="preserve">change in Eurasian SAT and the change in </w:t>
+      </w:r>
+      <w:proofErr w:type="spellStart"/>
+      <w:r>
+        <w:rPr>
+          <w:rFonts w:ascii="Arial" w:hAnsi="Arial"/>
+        </w:rPr>
+        <w:t>geopotential</w:t>
+      </w:r>
+      <w:proofErr w:type="spellEnd"/>
+      <w:r>
+        <w:rPr>
+          <w:rFonts w:ascii="Arial" w:hAnsi="Arial"/>
+        </w:rPr>
+        <w:t xml:space="preserve"> height at 500 </w:t>
+      </w:r>
+      <w:proofErr w:type="spellStart"/>
+      <w:r>
+        <w:rPr>
+          <w:rFonts w:ascii="Arial" w:hAnsi="Arial"/>
+        </w:rPr>
+        <w:t>hPa</w:t>
+      </w:r>
+      <w:proofErr w:type="spellEnd"/>
+      <w:r>
+        <w:rPr>
+          <w:rFonts w:ascii="Arial" w:hAnsi="Arial"/>
+        </w:rPr>
+        <w:t xml:space="preserve"> (Z500)</w:t>
+      </w:r>
+      <w:r>
+        <w:rPr>
+          <w:rFonts w:ascii="Arial" w:hAnsi="Arial"/>
+        </w:rPr>
+        <w:t>, which we use as a proxy for circulation,</w:t>
       </w:r>
       <w:r>
         <w:rPr>
@@ -706,158 +872,69 @@
         <w:rPr>
           <w:rFonts w:ascii="Arial" w:hAnsi="Arial"/>
         </w:rPr>
-        <w:t>the circulation over the Barents/Kara Seas region of the Arctic</w:t>
-      </w:r>
-      <w:r>
-        <w:rPr>
-          <w:rFonts w:ascii="Arial" w:hAnsi="Arial"/>
-        </w:rPr>
-        <w:t xml:space="preserve"> </w:t>
-      </w:r>
-      <w:r>
-        <w:rPr>
-          <w:rFonts w:ascii="Arial" w:hAnsi="Arial"/>
-        </w:rPr>
-        <w:t xml:space="preserve">in both the CGCM and AGCM </w:t>
-      </w:r>
-      <w:r>
-        <w:rPr>
-          <w:rFonts w:ascii="Arial" w:hAnsi="Arial"/>
-        </w:rPr>
-        <w:t>(</w:t>
-      </w:r>
-      <w:r>
-        <w:rPr>
-          <w:rFonts w:ascii="Arial" w:hAnsi="Arial"/>
-        </w:rPr>
-        <w:t xml:space="preserve">r2=@@, … p=@@ and @@ for CGCM and AGCM regression slopes; </w:t>
-      </w:r>
-      <w:r>
-        <w:rPr>
-          <w:rFonts w:ascii="Arial" w:hAnsi="Arial"/>
-        </w:rPr>
-        <w:t>Figure 3</w:t>
-      </w:r>
-      <w:r>
-        <w:rPr>
-          <w:rFonts w:ascii="Arial" w:hAnsi="Arial"/>
-        </w:rPr>
-        <w:t>). High</w:t>
-      </w:r>
-      <w:r>
-        <w:rPr>
-          <w:rFonts w:ascii="Arial" w:hAnsi="Arial"/>
-        </w:rPr>
-        <w:t xml:space="preserve"> Z500 height anomalies are associated</w:t>
-      </w:r>
-      <w:r>
-        <w:rPr>
-          <w:rFonts w:ascii="Arial" w:hAnsi="Arial"/>
-        </w:rPr>
-        <w:t xml:space="preserve"> with cold</w:t>
-      </w:r>
-      <w:r>
-        <w:rPr>
-          <w:rFonts w:ascii="Arial" w:hAnsi="Arial"/>
-        </w:rPr>
-        <w:t xml:space="preserve"> Eurasian SAT anomalies</w:t>
-      </w:r>
-      <w:r>
-        <w:rPr>
-          <w:rFonts w:ascii="Arial" w:hAnsi="Arial"/>
-        </w:rPr>
-        <w:t xml:space="preserve"> and vice versa. </w:t>
-      </w:r>
-      <w:r>
-        <w:rPr>
-          <w:rFonts w:ascii="Arial" w:hAnsi="Arial"/>
-        </w:rPr>
-        <w:t xml:space="preserve">However, </w:t>
-      </w:r>
-      <w:r>
-        <w:rPr>
-          <w:rFonts w:ascii="Arial" w:hAnsi="Arial"/>
-        </w:rPr>
-        <w:t xml:space="preserve">while </w:t>
-      </w:r>
-      <w:r>
-        <w:rPr>
-          <w:rFonts w:ascii="Arial" w:hAnsi="Arial"/>
-        </w:rPr>
-        <w:t>a</w:t>
-      </w:r>
-      <w:r>
-        <w:rPr>
-          <w:rFonts w:ascii="Arial" w:hAnsi="Arial"/>
-        </w:rPr>
-        <w:t xml:space="preserve"> composite of the </w:t>
-      </w:r>
-      <w:r>
-        <w:rPr>
-          <w:rFonts w:ascii="Arial" w:hAnsi="Arial"/>
-        </w:rPr>
-        <w:lastRenderedPageBreak/>
-        <w:t xml:space="preserve">top 10 BKS sea ice anomalies (“high” </w:t>
-      </w:r>
-      <w:r>
-        <w:rPr>
-          <w:rFonts w:ascii="Arial" w:hAnsi="Arial"/>
-        </w:rPr>
-        <w:t xml:space="preserve">relative </w:t>
-      </w:r>
-      <w:r>
-        <w:rPr>
-          <w:rFonts w:ascii="Arial" w:hAnsi="Arial"/>
-        </w:rPr>
-        <w:t>sea ice</w:t>
-      </w:r>
-      <w:r>
-        <w:rPr>
-          <w:rFonts w:ascii="Arial" w:hAnsi="Arial"/>
-        </w:rPr>
-        <w:t xml:space="preserve"> concentration</w:t>
-      </w:r>
-      <w:r>
-        <w:rPr>
-          <w:rFonts w:ascii="Arial" w:hAnsi="Arial"/>
-        </w:rPr>
-        <w:t>; red plus symbol</w:t>
-      </w:r>
-      <w:r>
-        <w:rPr>
-          <w:rFonts w:ascii="Arial" w:hAnsi="Arial"/>
-        </w:rPr>
-        <w:t xml:space="preserve">) versus the bottom 10 BKS sea ice anomalies (“low” </w:t>
-      </w:r>
-      <w:r>
-        <w:rPr>
-          <w:rFonts w:ascii="Arial" w:hAnsi="Arial"/>
-        </w:rPr>
-        <w:t xml:space="preserve">relative </w:t>
-      </w:r>
-      <w:r>
-        <w:rPr>
-          <w:rFonts w:ascii="Arial" w:hAnsi="Arial"/>
-        </w:rPr>
-        <w:t>sea ice</w:t>
-      </w:r>
-      <w:r>
-        <w:rPr>
-          <w:rFonts w:ascii="Arial" w:hAnsi="Arial"/>
-        </w:rPr>
-        <w:t xml:space="preserve"> concentration</w:t>
-      </w:r>
-      <w:r>
-        <w:rPr>
-          <w:rFonts w:ascii="Arial" w:hAnsi="Arial"/>
-        </w:rPr>
-        <w:t>; blue plus symbol) does not show</w:t>
-      </w:r>
-      <w:r>
-        <w:rPr>
-          <w:rFonts w:ascii="Arial" w:hAnsi="Arial"/>
-        </w:rPr>
-        <w:t xml:space="preserve"> </w:t>
+        <w:t xml:space="preserve">averaged </w:t>
+      </w:r>
+      <w:r>
+        <w:rPr>
+          <w:rFonts w:ascii="Arial" w:hAnsi="Arial"/>
+        </w:rPr>
+        <w:t xml:space="preserve">over the Barents/Kara Seas region of the Arctic (Figure 3). </w:t>
+      </w:r>
+      <w:r>
+        <w:rPr>
+          <w:rFonts w:ascii="Arial" w:hAnsi="Arial"/>
+        </w:rPr>
+        <w:t xml:space="preserve">High </w:t>
+      </w:r>
+      <w:r>
+        <w:rPr>
+          <w:rFonts w:ascii="Arial" w:hAnsi="Arial"/>
+        </w:rPr>
+        <w:t xml:space="preserve">BKS </w:t>
+      </w:r>
+      <w:r>
+        <w:rPr>
+          <w:rFonts w:ascii="Arial" w:hAnsi="Arial"/>
+        </w:rPr>
+        <w:t xml:space="preserve">Z500 height anomalies are associated with cold Eurasian SAT anomalies and vice versa. </w:t>
+      </w:r>
+      <w:r>
+        <w:rPr>
+          <w:rFonts w:ascii="Arial" w:hAnsi="Arial"/>
+        </w:rPr>
+        <w:t xml:space="preserve">This relationship is consistent with </w:t>
+      </w:r>
+      <w:r>
+        <w:rPr>
+          <w:rFonts w:ascii="Arial" w:hAnsi="Arial"/>
+        </w:rPr>
+        <w:t xml:space="preserve">the notion that high </w:t>
+      </w:r>
+      <w:proofErr w:type="spellStart"/>
+      <w:r>
+        <w:rPr>
+          <w:rFonts w:ascii="Arial" w:hAnsi="Arial"/>
+        </w:rPr>
+        <w:t>geopotential</w:t>
+      </w:r>
+      <w:proofErr w:type="spellEnd"/>
+      <w:r>
+        <w:rPr>
+          <w:rFonts w:ascii="Arial" w:hAnsi="Arial"/>
+        </w:rPr>
+        <w:t xml:space="preserve"> height (or sea level pressure) over areas of</w:t>
+      </w:r>
+      <w:r>
+        <w:rPr>
+          <w:rFonts w:ascii="Arial" w:hAnsi="Arial"/>
+        </w:rPr>
+        <w:t xml:space="preserve"> sea ice loss</w:t>
+      </w:r>
+      <w:r>
+        <w:rPr>
+          <w:rFonts w:ascii="Arial" w:hAnsi="Arial"/>
+        </w:rPr>
+        <w:t xml:space="preserve"> in the Barents/Kara Seas is associated with colder Eurasian winters (cite@@). </w:t>
       </w:r>
       <w:bookmarkStart w:id="0" w:name="_GoBack"/>
       <w:bookmarkEnd w:id="0"/>
@@ -865,6 +942,480 @@
         <w:rPr>
           <w:rFonts w:ascii="Arial" w:hAnsi="Arial"/>
         </w:rPr>
+        <w:t xml:space="preserve">The slopes of the regression lines in </w:t>
+      </w:r>
+      <w:r>
+        <w:rPr>
+          <w:rFonts w:ascii="Arial" w:hAnsi="Arial"/>
+        </w:rPr>
+        <w:t>CGCM and AGCM</w:t>
+      </w:r>
+      <w:r>
+        <w:rPr>
+          <w:rFonts w:ascii="Arial" w:hAnsi="Arial"/>
+        </w:rPr>
+        <w:t xml:space="preserve"> </w:t>
+      </w:r>
+      <w:r>
+        <w:rPr>
+          <w:rFonts w:ascii="Arial" w:hAnsi="Arial"/>
+        </w:rPr>
+        <w:t>are nearly identical</w:t>
+      </w:r>
+      <w:r>
+        <w:rPr>
+          <w:rFonts w:ascii="Arial" w:hAnsi="Arial"/>
+        </w:rPr>
+        <w:t xml:space="preserve">, suggesting that the relationship is not a feature of sea ice loss alone. </w:t>
+      </w:r>
+      <w:r>
+        <w:rPr>
+          <w:rFonts w:ascii="Arial" w:hAnsi="Arial"/>
+        </w:rPr>
+        <w:t xml:space="preserve">While the relationship is highly significant in both ensembles (p&lt;0.001 @@), </w:t>
+      </w:r>
+      <w:r>
+        <w:rPr>
+          <w:rFonts w:ascii="Arial" w:hAnsi="Arial"/>
+        </w:rPr>
+        <w:t>the variance explained by the regression is greater in AGCM (r</w:t>
+      </w:r>
+      <w:r>
+        <w:rPr>
+          <w:rFonts w:ascii="Arial" w:hAnsi="Arial"/>
+          <w:vertAlign w:val="superscript"/>
+        </w:rPr>
+        <w:t>2</w:t>
+      </w:r>
+      <w:r>
+        <w:rPr>
+          <w:rFonts w:ascii="Arial" w:hAnsi="Arial"/>
+        </w:rPr>
+        <w:t>=0.65</w:t>
+      </w:r>
+      <w:r>
+        <w:rPr>
+          <w:rFonts w:ascii="Arial" w:hAnsi="Arial"/>
+        </w:rPr>
+        <w:t xml:space="preserve"> compared with r2=</w:t>
+      </w:r>
+      <w:r>
+        <w:rPr>
+          <w:rFonts w:ascii="Arial" w:hAnsi="Arial"/>
+        </w:rPr>
+        <w:t xml:space="preserve">0.17 for CGCM), most likely due to the number of additional </w:t>
+      </w:r>
+      <w:proofErr w:type="spellStart"/>
+      <w:r>
+        <w:rPr>
+          <w:rFonts w:ascii="Arial" w:hAnsi="Arial"/>
+        </w:rPr>
+        <w:t>forcings</w:t>
+      </w:r>
+      <w:proofErr w:type="spellEnd"/>
+      <w:r>
+        <w:rPr>
+          <w:rFonts w:ascii="Arial" w:hAnsi="Arial"/>
+        </w:rPr>
+        <w:t xml:space="preserve"> at play in CGCM (changes in greenhouse gases, tropospheric aerosols, as well as occasional volcanic eruptions, for example).</w:t>
+      </w:r>
+      <w:r>
+        <w:rPr>
+          <w:rFonts w:ascii="Arial" w:hAnsi="Arial"/>
+        </w:rPr>
+        <w:t xml:space="preserve"> [@@</w:t>
+      </w:r>
+      <w:proofErr w:type="gramStart"/>
+      <w:r>
+        <w:rPr>
+          <w:rFonts w:ascii="Arial" w:hAnsi="Arial"/>
+        </w:rPr>
+        <w:t>check</w:t>
+      </w:r>
+      <w:proofErr w:type="gramEnd"/>
+      <w:r>
+        <w:rPr>
+          <w:rFonts w:ascii="Arial" w:hAnsi="Arial"/>
+        </w:rPr>
+        <w:t xml:space="preserve"> relationship in PI.]</w:t>
+      </w:r>
+    </w:p>
+    <w:p>
+      <w:pPr>
+        <w:rPr>
+          <w:rFonts w:ascii="Arial" w:hAnsi="Arial"/>
+        </w:rPr>
+      </w:pPr>
+    </w:p>
+    <w:p>
+      <w:pPr>
+        <w:rPr>
+          <w:rFonts w:ascii="Arial" w:hAnsi="Arial"/>
+        </w:rPr>
+      </w:pPr>
+      <w:r>
+        <w:rPr>
+          <w:rFonts w:ascii="Arial" w:hAnsi="Arial"/>
+        </w:rPr>
+        <w:t xml:space="preserve">The change in Eurasian SAT composited on </w:t>
+      </w:r>
+      <w:r>
+        <w:rPr>
+          <w:rFonts w:ascii="Arial" w:hAnsi="Arial"/>
+        </w:rPr>
+        <w:t xml:space="preserve">the </w:t>
+      </w:r>
+      <w:r>
+        <w:rPr>
+          <w:rFonts w:ascii="Arial" w:hAnsi="Arial"/>
+        </w:rPr>
+        <w:t>bottom</w:t>
+      </w:r>
+      <w:r>
+        <w:rPr>
+          <w:rFonts w:ascii="Arial" w:hAnsi="Arial"/>
+        </w:rPr>
+        <w:t xml:space="preserve"> 10 BKS sea ice anomalies (“</w:t>
+      </w:r>
+      <w:r>
+        <w:rPr>
+          <w:rFonts w:ascii="Arial" w:hAnsi="Arial"/>
+        </w:rPr>
+        <w:t>low</w:t>
+      </w:r>
+      <w:r>
+        <w:rPr>
+          <w:rFonts w:ascii="Arial" w:hAnsi="Arial"/>
+        </w:rPr>
+        <w:t xml:space="preserve">” relative sea ice concentration) </w:t>
+      </w:r>
+      <w:r>
+        <w:rPr>
+          <w:rFonts w:ascii="Arial" w:hAnsi="Arial"/>
+        </w:rPr>
+        <w:t>is not significantly different from the change in Eurasian SAT composited on</w:t>
+      </w:r>
+      <w:r>
+        <w:rPr>
+          <w:rFonts w:ascii="Arial" w:hAnsi="Arial"/>
+        </w:rPr>
+        <w:t xml:space="preserve"> the </w:t>
+      </w:r>
+      <w:r>
+        <w:rPr>
+          <w:rFonts w:ascii="Arial" w:hAnsi="Arial"/>
+        </w:rPr>
+        <w:t>top</w:t>
+      </w:r>
+      <w:r>
+        <w:rPr>
+          <w:rFonts w:ascii="Arial" w:hAnsi="Arial"/>
+        </w:rPr>
+        <w:t xml:space="preserve"> 10 BKS sea ice anomalies (“</w:t>
+      </w:r>
+      <w:r>
+        <w:rPr>
+          <w:rFonts w:ascii="Arial" w:hAnsi="Arial"/>
+        </w:rPr>
+        <w:t>high</w:t>
+      </w:r>
+      <w:r>
+        <w:rPr>
+          <w:rFonts w:ascii="Arial" w:hAnsi="Arial"/>
+        </w:rPr>
+        <w:t xml:space="preserve">” relative sea ice concentration) </w:t>
+      </w:r>
+      <w:r>
+        <w:rPr>
+          <w:rFonts w:ascii="Arial" w:hAnsi="Arial"/>
+        </w:rPr>
+        <w:t>in CGCM</w:t>
+      </w:r>
+      <w:r>
+        <w:rPr>
+          <w:rFonts w:ascii="Arial" w:hAnsi="Arial"/>
+        </w:rPr>
+        <w:t xml:space="preserve"> (p=@@)</w:t>
+      </w:r>
+      <w:r>
+        <w:rPr>
+          <w:rFonts w:ascii="Arial" w:hAnsi="Arial"/>
+        </w:rPr>
+        <w:t>, providing further support for the lack of influence of BK</w:t>
+      </w:r>
+      <w:r>
+        <w:rPr>
+          <w:rFonts w:ascii="Arial" w:hAnsi="Arial"/>
+        </w:rPr>
+        <w:t>S</w:t>
+      </w:r>
+      <w:r>
+        <w:rPr>
+          <w:rFonts w:ascii="Arial" w:hAnsi="Arial"/>
+        </w:rPr>
+        <w:t xml:space="preserve"> SIC on Eurasian SAT. Because AGCM has just 5 different sea ice boundary conditions total, the composite is made up of ten 11-year anomaly periods subsampled from the simulation with the greatest amount of sea ice (“high”) and subsampled from the simulation with the smallest amount of sea ice (“low”). The result is the same as for CGCM; the changes in Eurasian SAT composited on “high” and “low” BKS SIC are not significantly different from one another</w:t>
+      </w:r>
+      <w:r>
+        <w:rPr>
+          <w:rFonts w:ascii="Arial" w:hAnsi="Arial"/>
+        </w:rPr>
+        <w:t xml:space="preserve"> (p=@@)</w:t>
+      </w:r>
+      <w:r>
+        <w:rPr>
+          <w:rFonts w:ascii="Arial" w:hAnsi="Arial"/>
+        </w:rPr>
+        <w:t xml:space="preserve">, although “low” BKS SIC </w:t>
+      </w:r>
+      <w:r>
+        <w:rPr>
+          <w:rFonts w:ascii="Arial" w:hAnsi="Arial"/>
+        </w:rPr>
+        <w:t xml:space="preserve">does show a colder Eurasian SAT. </w:t>
+      </w:r>
+    </w:p>
+    <w:p>
+      <w:pPr>
+        <w:rPr>
+          <w:rFonts w:ascii="Arial" w:hAnsi="Arial"/>
+        </w:rPr>
+      </w:pPr>
+    </w:p>
+    <w:p>
+      <w:pPr>
+        <w:rPr>
+          <w:rFonts w:ascii="Arial" w:hAnsi="Arial"/>
+        </w:rPr>
+      </w:pPr>
+      <w:r>
+        <w:rPr>
+          <w:rFonts w:ascii="Arial" w:hAnsi="Arial"/>
+        </w:rPr>
+        <w:t>Thus, if we think of the relationship between BKS sea ice and Eurasian SAT as a 3 link chain of events starting from a BKS SIC decrease, leading to an increase in BKS Z500, and finally a decrease in Eurasian SAT, we can begin to parse@@</w:t>
+      </w:r>
+    </w:p>
+    <w:p>
+      <w:pPr>
+        <w:rPr>
+          <w:rFonts w:ascii="Arial" w:hAnsi="Arial"/>
+        </w:rPr>
+      </w:pPr>
+    </w:p>
+    <w:p>
+      <w:pPr>
+        <w:rPr>
+          <w:rFonts w:ascii="Arial" w:hAnsi="Arial"/>
+        </w:rPr>
+      </w:pPr>
+    </w:p>
+    <w:p>
+      <w:pPr>
+        <w:rPr>
+          <w:rFonts w:ascii="Arial" w:hAnsi="Arial"/>
+        </w:rPr>
+      </w:pPr>
+      <w:r>
+        <w:rPr>
+          <w:rFonts w:ascii="Arial" w:hAnsi="Arial"/>
+        </w:rPr>
+        <w:t>We find a</w:t>
+      </w:r>
+      <w:r>
+        <w:rPr>
+          <w:rFonts w:ascii="Arial" w:hAnsi="Arial"/>
+        </w:rPr>
+        <w:t xml:space="preserve"> robust relationship between </w:t>
+      </w:r>
+      <w:r>
+        <w:rPr>
+          <w:rFonts w:ascii="Arial" w:hAnsi="Arial"/>
+        </w:rPr>
+        <w:t xml:space="preserve">Eurasian SAT and </w:t>
+      </w:r>
+      <w:r>
+        <w:rPr>
+          <w:rFonts w:ascii="Arial" w:hAnsi="Arial"/>
+        </w:rPr>
+        <w:t>&lt;</w:t>
+      </w:r>
+      <w:r>
+        <w:rPr>
+          <w:rFonts w:ascii="Arial" w:hAnsi="Arial"/>
+        </w:rPr>
+        <w:t xml:space="preserve">internally </w:t>
+      </w:r>
+      <w:r>
+        <w:rPr>
+          <w:rFonts w:ascii="Arial" w:hAnsi="Arial"/>
+        </w:rPr>
+        <w:t>generated fluctuations in</w:t>
+      </w:r>
+      <w:r>
+        <w:rPr>
+          <w:rFonts w:ascii="Arial" w:hAnsi="Arial"/>
+        </w:rPr>
+        <w:t>&gt;</w:t>
+      </w:r>
+      <w:r>
+        <w:rPr>
+          <w:rFonts w:ascii="Arial" w:hAnsi="Arial"/>
+        </w:rPr>
+        <w:t xml:space="preserve"> </w:t>
+      </w:r>
+      <w:r>
+        <w:rPr>
+          <w:rFonts w:ascii="Arial" w:hAnsi="Arial"/>
+        </w:rPr>
+        <w:t>the circulation over the Barents/Kara Seas region of the Arctic</w:t>
+      </w:r>
+      <w:r>
+        <w:rPr>
+          <w:rFonts w:ascii="Arial" w:hAnsi="Arial"/>
+        </w:rPr>
+        <w:t xml:space="preserve"> </w:t>
+      </w:r>
+      <w:r>
+        <w:rPr>
+          <w:rFonts w:ascii="Arial" w:hAnsi="Arial"/>
+        </w:rPr>
+        <w:t xml:space="preserve">in both the CGCM and AGCM </w:t>
+      </w:r>
+      <w:r>
+        <w:rPr>
+          <w:rFonts w:ascii="Arial" w:hAnsi="Arial"/>
+        </w:rPr>
+        <w:t>(</w:t>
+      </w:r>
+      <w:r>
+        <w:rPr>
+          <w:rFonts w:ascii="Arial" w:hAnsi="Arial"/>
+        </w:rPr>
+        <w:t xml:space="preserve">r2=@@, … p=@@ and @@ for CGCM and AGCM regression slopes; </w:t>
+      </w:r>
+      <w:r>
+        <w:rPr>
+          <w:rFonts w:ascii="Arial" w:hAnsi="Arial"/>
+        </w:rPr>
+        <w:t>Figure 3</w:t>
+      </w:r>
+      <w:r>
+        <w:rPr>
+          <w:rFonts w:ascii="Arial" w:hAnsi="Arial"/>
+        </w:rPr>
+        <w:t>). High</w:t>
+      </w:r>
+      <w:r>
+        <w:rPr>
+          <w:rFonts w:ascii="Arial" w:hAnsi="Arial"/>
+        </w:rPr>
+        <w:t xml:space="preserve"> Z500 height anomalies are associated</w:t>
+      </w:r>
+      <w:r>
+        <w:rPr>
+          <w:rFonts w:ascii="Arial" w:hAnsi="Arial"/>
+        </w:rPr>
+        <w:t xml:space="preserve"> with cold</w:t>
+      </w:r>
+      <w:r>
+        <w:rPr>
+          <w:rFonts w:ascii="Arial" w:hAnsi="Arial"/>
+        </w:rPr>
+        <w:t xml:space="preserve"> Eurasian SAT anomalies</w:t>
+      </w:r>
+      <w:r>
+        <w:rPr>
+          <w:rFonts w:ascii="Arial" w:hAnsi="Arial"/>
+        </w:rPr>
+        <w:t xml:space="preserve"> and vice versa. </w:t>
+      </w:r>
+      <w:r>
+        <w:rPr>
+          <w:rFonts w:ascii="Arial" w:hAnsi="Arial"/>
+        </w:rPr>
+        <w:t xml:space="preserve">However, </w:t>
+      </w:r>
+      <w:r>
+        <w:rPr>
+          <w:rFonts w:ascii="Arial" w:hAnsi="Arial"/>
+        </w:rPr>
+        <w:t xml:space="preserve">while </w:t>
+      </w:r>
+      <w:r>
+        <w:rPr>
+          <w:rFonts w:ascii="Arial" w:hAnsi="Arial"/>
+        </w:rPr>
+        <w:t>a</w:t>
+      </w:r>
+      <w:r>
+        <w:rPr>
+          <w:rFonts w:ascii="Arial" w:hAnsi="Arial"/>
+        </w:rPr>
+        <w:t xml:space="preserve"> composite of the top 10 BKS sea ice anomalies (“high” </w:t>
+      </w:r>
+      <w:r>
+        <w:rPr>
+          <w:rFonts w:ascii="Arial" w:hAnsi="Arial"/>
+        </w:rPr>
+        <w:t xml:space="preserve">relative </w:t>
+      </w:r>
+      <w:r>
+        <w:rPr>
+          <w:rFonts w:ascii="Arial" w:hAnsi="Arial"/>
+        </w:rPr>
+        <w:t>sea ice</w:t>
+      </w:r>
+      <w:r>
+        <w:rPr>
+          <w:rFonts w:ascii="Arial" w:hAnsi="Arial"/>
+        </w:rPr>
+        <w:t xml:space="preserve"> concentration</w:t>
+      </w:r>
+      <w:r>
+        <w:rPr>
+          <w:rFonts w:ascii="Arial" w:hAnsi="Arial"/>
+        </w:rPr>
+        <w:t>; red plus symbol</w:t>
+      </w:r>
+      <w:r>
+        <w:rPr>
+          <w:rFonts w:ascii="Arial" w:hAnsi="Arial"/>
+        </w:rPr>
+        <w:t xml:space="preserve">) versus the bottom 10 BKS sea ice anomalies (“low” </w:t>
+      </w:r>
+      <w:r>
+        <w:rPr>
+          <w:rFonts w:ascii="Arial" w:hAnsi="Arial"/>
+        </w:rPr>
+        <w:t xml:space="preserve">relative </w:t>
+      </w:r>
+      <w:r>
+        <w:rPr>
+          <w:rFonts w:ascii="Arial" w:hAnsi="Arial"/>
+        </w:rPr>
+        <w:t>sea ice</w:t>
+      </w:r>
+      <w:r>
+        <w:rPr>
+          <w:rFonts w:ascii="Arial" w:hAnsi="Arial"/>
+        </w:rPr>
+        <w:t xml:space="preserve"> concentration</w:t>
+      </w:r>
+      <w:r>
+        <w:rPr>
+          <w:rFonts w:ascii="Arial" w:hAnsi="Arial"/>
+        </w:rPr>
+        <w:t>; blue plus symbol) does not show</w:t>
+      </w:r>
+      <w:r>
+        <w:rPr>
+          <w:rFonts w:ascii="Arial" w:hAnsi="Arial"/>
+        </w:rPr>
+        <w:t xml:space="preserve"> </w:t>
+      </w:r>
+      <w:r>
+        <w:rPr>
+          <w:rFonts w:ascii="Arial" w:hAnsi="Arial"/>
+        </w:rPr>
         <w:t>a distinct Eurasian SAT change related to the</w:t>
       </w:r>
       <w:r>
@@ -895,7 +1446,21 @@
         <w:rPr>
           <w:rFonts w:ascii="Arial" w:hAnsi="Arial"/>
         </w:rPr>
-        <w:t xml:space="preserve">h geopotential height overhead. </w:t>
+        <w:t xml:space="preserve">h </w:t>
+      </w:r>
+      <w:proofErr w:type="spellStart"/>
+      <w:r>
+        <w:rPr>
+          <w:rFonts w:ascii="Arial" w:hAnsi="Arial"/>
+        </w:rPr>
+        <w:t>geopotential</w:t>
+      </w:r>
+      <w:proofErr w:type="spellEnd"/>
+      <w:r>
+        <w:rPr>
+          <w:rFonts w:ascii="Arial" w:hAnsi="Arial"/>
+        </w:rPr>
+        <w:t xml:space="preserve"> height overhead. </w:t>
       </w:r>
       <w:r>
         <w:rPr>
@@ -925,7 +1490,14 @@
         <w:rPr>
           <w:rFonts w:ascii="Arial" w:hAnsi="Arial"/>
         </w:rPr>
-        <w:t>are higher than those associated with “high” sea ice concentrations (p=@@ and @@ for the CGCM and AGCM ensembles, respectively).</w:t>
+        <w:t xml:space="preserve">are higher than those associated with “high” sea ice concentrations (p=@@ and @@ for the CGCM and AGCM ensembles, </w:t>
+      </w:r>
+      <w:r>
+        <w:rPr>
+          <w:rFonts w:ascii="Arial" w:hAnsi="Arial"/>
+        </w:rPr>
+        <w:lastRenderedPageBreak/>
+        <w:t>respectively).</w:t>
       </w:r>
       <w:r>
         <w:rPr>
@@ -1101,7 +1673,7 @@
         <w:rPr>
           <w:rFonts w:ascii="Arial" w:hAnsi="Arial"/>
         </w:rPr>
-        <w:object w:dxaOrig="12961" w:dyaOrig="9721">
+        <w:pict w14:anchorId="0C2B25C9">
           <v:shapetype id="_x0000_t75" coordsize="21600,21600" o:spt="75" o:preferrelative="t" path="m@4@5l@4@11@9@11@9@5xe" filled="f" stroked="f">
             <v:stroke joinstyle="miter"/>
             <v:formulas>
@@ -1121,11 +1693,10 @@
             <v:path o:extrusionok="f" gradientshapeok="t" o:connecttype="rect"/>
             <o:lock v:ext="edit" aspectratio="t"/>
           </v:shapetype>
-          <v:shape id="_x0000_i1074" type="#_x0000_t75" style="width:463.4pt;height:347.1pt" o:ole="">
-            <v:imagedata r:id="rId7" o:title=""/>
+          <v:shape id="_x0000_i1025" type="#_x0000_t75" style="width:463.55pt;height:347.05pt">
+            <v:imagedata r:id="rId8" o:title=""/>
           </v:shape>
-          <o:OLEObject Type="Embed" ProgID="AcroExch.Document.7" ShapeID="_x0000_i1074" DrawAspect="Content" ObjectID="_1499699036" r:id="rId8"/>
-        </w:object>
+        </w:pict>
       </w:r>
     </w:p>
     <w:p>
@@ -1167,14 +1738,62 @@
           <w:rFonts w:ascii="Arial" w:hAnsi="Arial"/>
           <w:b/>
         </w:rPr>
-        <w:t xml:space="preserve">Eurasian surface air temperature (Eur SAT), </w:t>
-      </w:r>
+        <w:t>Eurasian surface air temperature (</w:t>
+      </w:r>
+      <w:proofErr w:type="spellStart"/>
       <w:r>
         <w:rPr>
           <w:rFonts w:ascii="Arial" w:hAnsi="Arial"/>
           <w:b/>
         </w:rPr>
-        <w:t xml:space="preserve">Barents/Kara sea ice concentration (BKS SIC), and Barents/Kara geopotential height at 500 hPa (BKS Z500): </w:t>
+        <w:t>Eur</w:t>
+      </w:r>
+      <w:proofErr w:type="spellEnd"/>
+      <w:r>
+        <w:rPr>
+          <w:rFonts w:ascii="Arial" w:hAnsi="Arial"/>
+          <w:b/>
+        </w:rPr>
+        <w:t xml:space="preserve"> SAT), </w:t>
+      </w:r>
+      <w:r>
+        <w:rPr>
+          <w:rFonts w:ascii="Arial" w:hAnsi="Arial"/>
+          <w:b/>
+        </w:rPr>
+        <w:t xml:space="preserve">Barents/Kara sea ice concentration (BKS SIC), and Barents/Kara </w:t>
+      </w:r>
+      <w:proofErr w:type="spellStart"/>
+      <w:r>
+        <w:rPr>
+          <w:rFonts w:ascii="Arial" w:hAnsi="Arial"/>
+          <w:b/>
+        </w:rPr>
+        <w:t>geopotential</w:t>
+      </w:r>
+      <w:proofErr w:type="spellEnd"/>
+      <w:r>
+        <w:rPr>
+          <w:rFonts w:ascii="Arial" w:hAnsi="Arial"/>
+          <w:b/>
+        </w:rPr>
+        <w:t xml:space="preserve"> height at 500 </w:t>
+      </w:r>
+      <w:proofErr w:type="spellStart"/>
+      <w:r>
+        <w:rPr>
+          <w:rFonts w:ascii="Arial" w:hAnsi="Arial"/>
+          <w:b/>
+        </w:rPr>
+        <w:t>hPa</w:t>
+      </w:r>
+      <w:proofErr w:type="spellEnd"/>
+      <w:r>
+        <w:rPr>
+          <w:rFonts w:ascii="Arial" w:hAnsi="Arial"/>
+          <w:b/>
+        </w:rPr>
+        <w:t xml:space="preserve"> (BKS Z500): </w:t>
       </w:r>
       <w:r>
         <w:rPr>
@@ -1198,7 +1817,21 @@
         <w:rPr>
           <w:rFonts w:ascii="Arial" w:hAnsi="Arial"/>
         </w:rPr>
-        <w:t>a) “low-high” (cold-warm) composite of Eur SAT, b</w:t>
+        <w:t xml:space="preserve">a) “low-high” (cold-warm) composite of </w:t>
+      </w:r>
+      <w:proofErr w:type="spellStart"/>
+      <w:r>
+        <w:rPr>
+          <w:rFonts w:ascii="Arial" w:hAnsi="Arial"/>
+        </w:rPr>
+        <w:t>Eur</w:t>
+      </w:r>
+      <w:proofErr w:type="spellEnd"/>
+      <w:r>
+        <w:rPr>
+          <w:rFonts w:ascii="Arial" w:hAnsi="Arial"/>
+        </w:rPr>
+        <w:t xml:space="preserve"> SAT, b</w:t>
       </w:r>
       <w:r>
         <w:rPr>
@@ -1206,17 +1839,40 @@
         </w:rPr>
         <w:t xml:space="preserve">) “low-high” composite of BKS SIC, and c) “high-low” composite of BKS Z500. </w:t>
       </w:r>
-      <w:r>
-        <w:rPr>
-          <w:rFonts w:ascii="Arial" w:hAnsi="Arial"/>
-        </w:rPr>
-        <w:t>Z500 contour interval @@@.</w:t>
-      </w:r>
-      <w:r>
-        <w:rPr>
-          <w:rFonts w:ascii="Arial" w:hAnsi="Arial"/>
-        </w:rPr>
-        <w:t xml:space="preserve"> d-f) show regional average anomalies, indicated on the y-axis, associated with the 3 composites shown in a-c. </w:t>
+      <w:proofErr w:type="gramStart"/>
+      <w:r>
+        <w:rPr>
+          <w:rFonts w:ascii="Arial" w:hAnsi="Arial"/>
+        </w:rPr>
+        <w:t xml:space="preserve">Z500 contour interval </w:t>
+      </w:r>
+      <w:r>
+        <w:rPr>
+          <w:rFonts w:ascii="Arial" w:hAnsi="Arial"/>
+        </w:rPr>
+        <w:lastRenderedPageBreak/>
+        <w:t>@@@.</w:t>
+      </w:r>
+      <w:proofErr w:type="gramEnd"/>
+      <w:r>
+        <w:rPr>
+          <w:rFonts w:ascii="Arial" w:hAnsi="Arial"/>
+        </w:rPr>
+        <w:t xml:space="preserve"> </w:t>
+      </w:r>
+      <w:proofErr w:type="gramStart"/>
+      <w:r>
+        <w:rPr>
+          <w:rFonts w:ascii="Arial" w:hAnsi="Arial"/>
+        </w:rPr>
+        <w:t>d</w:t>
+      </w:r>
+      <w:proofErr w:type="gramEnd"/>
+      <w:r>
+        <w:rPr>
+          <w:rFonts w:ascii="Arial" w:hAnsi="Arial"/>
+        </w:rPr>
+        <w:t xml:space="preserve">-f) show regional average anomalies, indicated on the y-axis, associated with the 3 composites shown in a-c. </w:t>
       </w:r>
       <w:r>
         <w:rPr>
@@ -1230,6 +1886,7 @@
         </w:rPr>
         <w:t>SAT (</w:t>
       </w:r>
+      <w:proofErr w:type="spellStart"/>
       <w:r>
         <w:rPr>
           <w:rFonts w:ascii="Arial" w:hAnsi="Arial"/>
@@ -1241,7 +1898,14 @@
         <w:rPr>
           <w:rFonts w:ascii="Arial" w:hAnsi="Arial"/>
         </w:rPr>
-        <w:t xml:space="preserve">C) </w:t>
+        <w:t>C</w:t>
+      </w:r>
+      <w:proofErr w:type="spellEnd"/>
+      <w:r>
+        <w:rPr>
+          <w:rFonts w:ascii="Arial" w:hAnsi="Arial"/>
+        </w:rPr>
+        <w:t xml:space="preserve">) </w:t>
       </w:r>
       <w:r>
         <w:rPr>
@@ -1401,7 +2065,21 @@
         <w:rPr>
           <w:rFonts w:ascii="Arial" w:hAnsi="Arial"/>
         </w:rPr>
-        <w:t xml:space="preserve">. e) and f) are as d) but showing the change in </w:t>
+        <w:t xml:space="preserve">. e) </w:t>
+      </w:r>
+      <w:proofErr w:type="gramStart"/>
+      <w:r>
+        <w:rPr>
+          <w:rFonts w:ascii="Arial" w:hAnsi="Arial"/>
+        </w:rPr>
+        <w:t>and</w:t>
+      </w:r>
+      <w:proofErr w:type="gramEnd"/>
+      <w:r>
+        <w:rPr>
+          <w:rFonts w:ascii="Arial" w:hAnsi="Arial"/>
+        </w:rPr>
+        <w:t xml:space="preserve"> f) are as d) but showing the change in </w:t>
       </w:r>
       <w:r>
         <w:rPr>
@@ -1493,7 +2171,25 @@
         <w:rPr>
           <w:rFonts w:ascii="Arial" w:hAnsi="Arial"/>
         </w:rPr>
-        <w:t>Barents/Kara Seas SIC is correlated with the circulation overhead</w:t>
+        <w:t>anomalies in Barents/Kara Seas SIC are</w:t>
+      </w:r>
+      <w:r>
+        <w:rPr>
+          <w:rFonts w:ascii="Arial" w:hAnsi="Arial"/>
+        </w:rPr>
+        <w:t xml:space="preserve"> correlated with the circulation </w:t>
+      </w:r>
+      <w:r>
+        <w:rPr>
+          <w:rFonts w:ascii="Arial" w:hAnsi="Arial"/>
+        </w:rPr>
+        <w:t xml:space="preserve">anomalies </w:t>
+      </w:r>
+      <w:r>
+        <w:rPr>
+          <w:rFonts w:ascii="Arial" w:hAnsi="Arial"/>
+        </w:rPr>
+        <w:t>overhead</w:t>
       </w:r>
       <w:r>
         <w:rPr>
@@ -1529,375 +2225,425 @@
         <w:rPr>
           <w:rFonts w:ascii="Arial" w:hAnsi="Arial"/>
         </w:rPr>
+        <w:t xml:space="preserve">Barents/Kara SIC </w:t>
+      </w:r>
+      <w:r>
+        <w:rPr>
+          <w:rFonts w:ascii="Arial" w:hAnsi="Arial"/>
+        </w:rPr>
+        <w:t>to</w:t>
+      </w:r>
+      <w:r>
+        <w:rPr>
+          <w:rFonts w:ascii="Arial" w:hAnsi="Arial"/>
+        </w:rPr>
+        <w:t xml:space="preserve"> Eurasian SAT</w:t>
+      </w:r>
+      <w:r>
+        <w:rPr>
+          <w:rFonts w:ascii="Arial" w:hAnsi="Arial"/>
+        </w:rPr>
+        <w:t xml:space="preserve"> is not supported in these results</w:t>
+      </w:r>
+      <w:r>
+        <w:rPr>
+          <w:rFonts w:ascii="Arial" w:hAnsi="Arial"/>
+        </w:rPr>
+        <w:t xml:space="preserve">. </w:t>
+      </w:r>
+      <w:r>
+        <w:rPr>
+          <w:rFonts w:ascii="Arial" w:hAnsi="Arial"/>
+        </w:rPr>
+        <w:t>To understand</w:t>
+      </w:r>
+      <w:r>
+        <w:rPr>
+          <w:rFonts w:ascii="Arial" w:hAnsi="Arial"/>
+        </w:rPr>
+        <w:t xml:space="preserve"> the breakdown in</w:t>
+      </w:r>
+      <w:r>
+        <w:rPr>
+          <w:rFonts w:ascii="Arial" w:hAnsi="Arial"/>
+        </w:rPr>
+        <w:t xml:space="preserve"> this</w:t>
+      </w:r>
+      <w:r>
+        <w:rPr>
+          <w:rFonts w:ascii="Arial" w:hAnsi="Arial"/>
+        </w:rPr>
+        <w:t xml:space="preserve"> chain of</w:t>
+      </w:r>
+      <w:r>
+        <w:rPr>
+          <w:rFonts w:ascii="Arial" w:hAnsi="Arial"/>
+        </w:rPr>
+        <w:t xml:space="preserve"> linkage</w:t>
+      </w:r>
+      <w:r>
+        <w:rPr>
+          <w:rFonts w:ascii="Arial" w:hAnsi="Arial"/>
+        </w:rPr>
+        <w:t>s</w:t>
+      </w:r>
+      <w:r>
+        <w:rPr>
+          <w:rFonts w:ascii="Arial" w:hAnsi="Arial"/>
+        </w:rPr>
+        <w:t xml:space="preserve"> further, we examine the spatial patterns </w:t>
+      </w:r>
+      <w:r>
+        <w:rPr>
+          <w:rFonts w:ascii="Arial" w:hAnsi="Arial"/>
+        </w:rPr>
+        <w:t xml:space="preserve">in CGCM </w:t>
+      </w:r>
+      <w:r>
+        <w:rPr>
+          <w:rFonts w:ascii="Arial" w:hAnsi="Arial"/>
+        </w:rPr>
+        <w:t xml:space="preserve">of SAT and Z500 associated with </w:t>
+      </w:r>
+      <w:r>
+        <w:rPr>
+          <w:rFonts w:ascii="Arial" w:hAnsi="Arial"/>
+        </w:rPr>
+        <w:t xml:space="preserve">composites on the three </w:t>
+      </w:r>
+      <w:r>
+        <w:rPr>
+          <w:rFonts w:ascii="Arial" w:hAnsi="Arial"/>
+        </w:rPr>
+        <w:t xml:space="preserve">links </w:t>
+      </w:r>
+      <w:r>
+        <w:rPr>
+          <w:rFonts w:ascii="Arial" w:hAnsi="Arial"/>
+        </w:rPr>
+        <w:t>in</w:t>
+      </w:r>
+      <w:r>
+        <w:rPr>
+          <w:rFonts w:ascii="Arial" w:hAnsi="Arial"/>
+        </w:rPr>
+        <w:t xml:space="preserve"> the chain</w:t>
+      </w:r>
+      <w:r>
+        <w:rPr>
+          <w:rFonts w:ascii="Arial" w:hAnsi="Arial"/>
+        </w:rPr>
+        <w:t xml:space="preserve">: </w:t>
+      </w:r>
+      <w:proofErr w:type="spellStart"/>
+      <w:r>
+        <w:rPr>
+          <w:rFonts w:ascii="Arial" w:hAnsi="Arial"/>
+        </w:rPr>
+        <w:t>i</w:t>
+      </w:r>
+      <w:proofErr w:type="spellEnd"/>
+      <w:r>
+        <w:rPr>
+          <w:rFonts w:ascii="Arial" w:hAnsi="Arial"/>
+        </w:rPr>
+        <w:t xml:space="preserve">. Eurasian SAT, ii. </w:t>
+      </w:r>
+      <w:proofErr w:type="gramStart"/>
+      <w:r>
+        <w:rPr>
+          <w:rFonts w:ascii="Arial" w:hAnsi="Arial"/>
+        </w:rPr>
+        <w:t>Barents/Kara SIC (BKS SIC</w:t>
+      </w:r>
+      <w:r>
+        <w:rPr>
+          <w:rFonts w:ascii="Arial" w:hAnsi="Arial"/>
+        </w:rPr>
+        <w:t xml:space="preserve">), </w:t>
+      </w:r>
+      <w:r>
+        <w:rPr>
+          <w:rFonts w:ascii="Arial" w:hAnsi="Arial"/>
+        </w:rPr>
+        <w:t>and iii.</w:t>
+      </w:r>
+      <w:proofErr w:type="gramEnd"/>
+      <w:r>
+        <w:rPr>
+          <w:rFonts w:ascii="Arial" w:hAnsi="Arial"/>
+        </w:rPr>
+        <w:t xml:space="preserve"> BKS Z500 (Figure 4a-c). </w:t>
+      </w:r>
+      <w:r>
+        <w:rPr>
+          <w:rFonts w:ascii="Arial" w:hAnsi="Arial"/>
+        </w:rPr>
+        <w:t>Figure 4a shows the “low” (cold) Eurasian SAT composite minus the “high” (warm) Eurasian SAT composite</w:t>
+      </w:r>
+      <w:r>
+        <w:rPr>
+          <w:rFonts w:ascii="Arial" w:hAnsi="Arial"/>
+        </w:rPr>
+        <w:t>@@@@</w:t>
+      </w:r>
+    </w:p>
+    <w:p>
+      <w:pPr>
+        <w:rPr>
+          <w:rFonts w:ascii="Arial" w:hAnsi="Arial"/>
+        </w:rPr>
+      </w:pPr>
+    </w:p>
+    <w:p>
+      <w:pPr>
+        <w:rPr>
+          <w:rFonts w:ascii="Arial" w:hAnsi="Arial"/>
+        </w:rPr>
+      </w:pPr>
+      <w:r>
+        <w:rPr>
+          <w:rFonts w:ascii="Arial" w:hAnsi="Arial"/>
+        </w:rPr>
+        <w:t>Thus, BKS sea ice loss is correlated with a high height anomaly overhead, consistent with previous work (cite@@)</w:t>
+      </w:r>
+      <w:r>
+        <w:rPr>
+          <w:rFonts w:ascii="Arial" w:hAnsi="Arial"/>
+        </w:rPr>
+        <w:t xml:space="preserve">, </w:t>
+      </w:r>
+      <w:r>
+        <w:rPr>
+          <w:rFonts w:ascii="Arial" w:hAnsi="Arial"/>
+        </w:rPr>
+        <w:t>however</w:t>
+      </w:r>
+      <w:r>
+        <w:rPr>
+          <w:rFonts w:ascii="Arial" w:hAnsi="Arial"/>
+        </w:rPr>
+        <w:t xml:space="preserve"> notably, there is no change in SAT over Eurasia associated with the sea ice loss. </w:t>
+      </w:r>
+      <w:r>
+        <w:rPr>
+          <w:rFonts w:ascii="Arial" w:hAnsi="Arial"/>
+        </w:rPr>
+        <w:t>Compositing on Eurasian SAT</w:t>
+      </w:r>
+      <w:r>
+        <w:rPr>
+          <w:rFonts w:ascii="Arial" w:hAnsi="Arial"/>
+        </w:rPr>
+        <w:t xml:space="preserve"> instead</w:t>
+      </w:r>
+      <w:r>
+        <w:rPr>
+          <w:rFonts w:ascii="Arial" w:hAnsi="Arial"/>
+        </w:rPr>
+        <w:t xml:space="preserve"> (Figure 4b) </w:t>
+      </w:r>
+      <w:r>
+        <w:rPr>
+          <w:rFonts w:ascii="Arial" w:hAnsi="Arial"/>
+        </w:rPr>
+        <w:t>shows</w:t>
+      </w:r>
+      <w:r>
+        <w:rPr>
+          <w:rFonts w:ascii="Arial" w:hAnsi="Arial"/>
+        </w:rPr>
+        <w:t xml:space="preserve"> that the </w:t>
+      </w:r>
+      <w:r>
+        <w:rPr>
+          <w:rFonts w:ascii="Arial" w:hAnsi="Arial"/>
+        </w:rPr>
+        <w:t>circulation associated with a cold</w:t>
+      </w:r>
+      <w:r>
+        <w:rPr>
+          <w:rFonts w:ascii="Arial" w:hAnsi="Arial"/>
+        </w:rPr>
+        <w:t xml:space="preserve"> Eurasia does include high height anomalies over the Barents/Kara Seas, however the structure is distinct from that of Figure 4a, particularly across the GIN Seas and Greenland. </w:t>
+      </w:r>
+      <w:r>
+        <w:rPr>
+          <w:rFonts w:ascii="Arial" w:hAnsi="Arial"/>
+        </w:rPr>
+        <w:t>Furthermore, the</w:t>
+      </w:r>
+      <w:r>
+        <w:rPr>
+          <w:rFonts w:ascii="Arial" w:hAnsi="Arial"/>
+        </w:rPr>
+        <w:t xml:space="preserve"> </w:t>
+      </w:r>
+      <w:r>
+        <w:rPr>
+          <w:rFonts w:ascii="Arial" w:hAnsi="Arial"/>
+        </w:rPr>
+        <w:t xml:space="preserve">gradient of </w:t>
+      </w:r>
+      <w:proofErr w:type="spellStart"/>
+      <w:r>
+        <w:rPr>
+          <w:rFonts w:ascii="Arial" w:hAnsi="Arial"/>
+        </w:rPr>
+        <w:t>geopotential</w:t>
+      </w:r>
+      <w:proofErr w:type="spellEnd"/>
+      <w:r>
+        <w:rPr>
+          <w:rFonts w:ascii="Arial" w:hAnsi="Arial"/>
+        </w:rPr>
+        <w:t xml:space="preserve"> height anomal</w:t>
+      </w:r>
+      <w:r>
+        <w:rPr>
+          <w:rFonts w:ascii="Arial" w:hAnsi="Arial"/>
+        </w:rPr>
+        <w:t xml:space="preserve">ies </w:t>
+      </w:r>
+      <w:r>
+        <w:rPr>
+          <w:rFonts w:ascii="Arial" w:hAnsi="Arial"/>
+        </w:rPr>
+        <w:t xml:space="preserve">associated with a cold Eurasia is much stronger and </w:t>
+      </w:r>
+      <w:r>
+        <w:rPr>
+          <w:rFonts w:ascii="Arial" w:hAnsi="Arial"/>
+        </w:rPr>
+        <w:t xml:space="preserve">better </w:t>
+      </w:r>
+      <w:r>
+        <w:rPr>
+          <w:rFonts w:ascii="Arial" w:hAnsi="Arial"/>
+        </w:rPr>
+        <w:t xml:space="preserve">oriented to induce advection of cold polar air south and west across the continent. </w:t>
+      </w:r>
+      <w:r>
+        <w:rPr>
+          <w:rFonts w:ascii="Arial" w:hAnsi="Arial"/>
+        </w:rPr>
+        <w:t xml:space="preserve">This pattern is also found in the AGCM and Preindustrial ensembles (Supplementary Figure xx), suggesting that it is not a feature of anthropogenic forcing. </w:t>
+      </w:r>
+    </w:p>
+    <w:p>
+      <w:pPr>
+        <w:rPr>
+          <w:rFonts w:ascii="Arial" w:hAnsi="Arial"/>
+        </w:rPr>
+      </w:pPr>
+    </w:p>
+    <w:p>
+      <w:pPr>
+        <w:rPr>
+          <w:rFonts w:ascii="Arial" w:hAnsi="Arial"/>
+        </w:rPr>
+      </w:pPr>
+      <w:r>
+        <w:rPr>
+          <w:rFonts w:ascii="Arial" w:hAnsi="Arial"/>
+        </w:rPr>
+        <w:t>In CGCM, t</w:t>
+      </w:r>
+      <w:r>
+        <w:rPr>
+          <w:rFonts w:ascii="Arial" w:hAnsi="Arial"/>
+        </w:rPr>
+        <w:t>he BKS sea ice anomaly associated with the cold Eurasian SAT composite</w:t>
+      </w:r>
+      <w:r>
+        <w:rPr>
+          <w:rFonts w:ascii="Arial" w:hAnsi="Arial"/>
+        </w:rPr>
+        <w:t xml:space="preserve"> in Figure 4b</w:t>
+      </w:r>
+      <w:r>
+        <w:rPr>
+          <w:rFonts w:ascii="Arial" w:hAnsi="Arial"/>
+        </w:rPr>
+        <w:t xml:space="preserve"> is </w:t>
+      </w:r>
+      <w:r>
+        <w:rPr>
+          <w:rFonts w:ascii="Arial" w:hAnsi="Arial"/>
+        </w:rPr>
+        <w:t>in fact</w:t>
+      </w:r>
+      <w:r>
+        <w:rPr>
+          <w:rFonts w:ascii="Arial" w:hAnsi="Arial"/>
+        </w:rPr>
+        <w:t xml:space="preserve"> positive (Figure 4d, middle column), which suggests that cold Eurasian temperatures occur during more widespread cool events that also produce an increase in sea ice area. </w:t>
+      </w:r>
+      <w:r>
+        <w:rPr>
+          <w:rFonts w:ascii="Arial" w:hAnsi="Arial"/>
+        </w:rPr>
+        <w:t>Similarly, neither Preindustrial nor AGCM ensembles have a statistically significant decrease in BKS SIC associated with cold Eurasian SAT.</w:t>
+      </w:r>
+    </w:p>
+    <w:p>
+      <w:pPr>
+        <w:rPr>
+          <w:rFonts w:ascii="Arial" w:hAnsi="Arial"/>
+        </w:rPr>
+      </w:pPr>
+    </w:p>
+    <w:p>
+      <w:pPr>
+        <w:rPr>
+          <w:rFonts w:ascii="Arial" w:hAnsi="Arial"/>
+        </w:rPr>
+      </w:pPr>
+    </w:p>
+    <w:p>
+      <w:pPr>
+        <w:rPr>
+          <w:rFonts w:ascii="Arial" w:hAnsi="Arial"/>
+        </w:rPr>
+      </w:pPr>
+      <w:r>
+        <w:rPr>
+          <w:rFonts w:ascii="Arial" w:hAnsi="Arial"/>
+        </w:rPr>
+        <w:t>%</w:t>
+      </w:r>
+      <w:r>
+        <w:rPr>
+          <w:rFonts w:ascii="Arial" w:hAnsi="Arial"/>
+        </w:rPr>
+        <w:t xml:space="preserve"> </w:t>
+      </w:r>
+      <w:r>
+        <w:rPr>
+          <w:rFonts w:ascii="Arial" w:hAnsi="Arial"/>
+        </w:rPr>
+        <w:t xml:space="preserve">These patterns are similar to those computed from AGCM and Preindustrial composites (Supplementary Figure xx). Figure 4a shows the “low” BKS SIC composite minus the “high” BKS SIC composite (see plus symbols in Figure 3). Associated with sea ice loss in the Barents/Kara are increased SATs in the </w:t>
+      </w:r>
+      <w:r>
+        <w:rPr>
+          <w:rFonts w:ascii="Arial" w:hAnsi="Arial"/>
+        </w:rPr>
         <w:lastRenderedPageBreak/>
-        <w:t xml:space="preserve">Barents/Kara SIC </w:t>
-      </w:r>
-      <w:r>
-        <w:rPr>
-          <w:rFonts w:ascii="Arial" w:hAnsi="Arial"/>
-        </w:rPr>
-        <w:t>to</w:t>
-      </w:r>
-      <w:r>
-        <w:rPr>
-          <w:rFonts w:ascii="Arial" w:hAnsi="Arial"/>
-        </w:rPr>
-        <w:t xml:space="preserve"> Eurasian SAT</w:t>
-      </w:r>
-      <w:r>
-        <w:rPr>
-          <w:rFonts w:ascii="Arial" w:hAnsi="Arial"/>
-        </w:rPr>
-        <w:t xml:space="preserve"> is not supported in these results</w:t>
-      </w:r>
-      <w:r>
-        <w:rPr>
-          <w:rFonts w:ascii="Arial" w:hAnsi="Arial"/>
-        </w:rPr>
-        <w:t xml:space="preserve">. </w:t>
-      </w:r>
-      <w:r>
-        <w:rPr>
-          <w:rFonts w:ascii="Arial" w:hAnsi="Arial"/>
-        </w:rPr>
-        <w:t>To understand</w:t>
-      </w:r>
-      <w:r>
-        <w:rPr>
-          <w:rFonts w:ascii="Arial" w:hAnsi="Arial"/>
-        </w:rPr>
-        <w:t xml:space="preserve"> the breakdown in</w:t>
-      </w:r>
-      <w:r>
-        <w:rPr>
-          <w:rFonts w:ascii="Arial" w:hAnsi="Arial"/>
-        </w:rPr>
-        <w:t xml:space="preserve"> this</w:t>
-      </w:r>
-      <w:r>
-        <w:rPr>
-          <w:rFonts w:ascii="Arial" w:hAnsi="Arial"/>
-        </w:rPr>
-        <w:t xml:space="preserve"> chain of</w:t>
-      </w:r>
-      <w:r>
-        <w:rPr>
-          <w:rFonts w:ascii="Arial" w:hAnsi="Arial"/>
-        </w:rPr>
-        <w:t xml:space="preserve"> linkage</w:t>
-      </w:r>
-      <w:r>
-        <w:rPr>
-          <w:rFonts w:ascii="Arial" w:hAnsi="Arial"/>
-        </w:rPr>
-        <w:t>s</w:t>
-      </w:r>
-      <w:r>
-        <w:rPr>
-          <w:rFonts w:ascii="Arial" w:hAnsi="Arial"/>
-        </w:rPr>
-        <w:t xml:space="preserve"> further, we examine the spatial patterns </w:t>
-      </w:r>
-      <w:r>
-        <w:rPr>
-          <w:rFonts w:ascii="Arial" w:hAnsi="Arial"/>
-        </w:rPr>
-        <w:t xml:space="preserve">in CGCM </w:t>
-      </w:r>
-      <w:r>
-        <w:rPr>
-          <w:rFonts w:ascii="Arial" w:hAnsi="Arial"/>
-        </w:rPr>
-        <w:t xml:space="preserve">of SAT and Z500 associated with </w:t>
-      </w:r>
-      <w:r>
-        <w:rPr>
-          <w:rFonts w:ascii="Arial" w:hAnsi="Arial"/>
-        </w:rPr>
-        <w:t xml:space="preserve">composites on the three </w:t>
-      </w:r>
-      <w:r>
-        <w:rPr>
-          <w:rFonts w:ascii="Arial" w:hAnsi="Arial"/>
-        </w:rPr>
-        <w:t xml:space="preserve">links </w:t>
-      </w:r>
-      <w:r>
-        <w:rPr>
-          <w:rFonts w:ascii="Arial" w:hAnsi="Arial"/>
-        </w:rPr>
-        <w:t>in</w:t>
-      </w:r>
-      <w:r>
-        <w:rPr>
-          <w:rFonts w:ascii="Arial" w:hAnsi="Arial"/>
-        </w:rPr>
-        <w:t xml:space="preserve"> the chain</w:t>
-      </w:r>
-      <w:r>
-        <w:rPr>
-          <w:rFonts w:ascii="Arial" w:hAnsi="Arial"/>
-        </w:rPr>
-        <w:t xml:space="preserve">: i. Eurasian SAT, ii. </w:t>
-      </w:r>
-      <w:r>
-        <w:rPr>
-          <w:rFonts w:ascii="Arial" w:hAnsi="Arial"/>
-        </w:rPr>
-        <w:t>Barents/Kara SIC (BKS SIC</w:t>
-      </w:r>
-      <w:r>
-        <w:rPr>
-          <w:rFonts w:ascii="Arial" w:hAnsi="Arial"/>
-        </w:rPr>
-        <w:t xml:space="preserve">), </w:t>
-      </w:r>
-      <w:r>
-        <w:rPr>
-          <w:rFonts w:ascii="Arial" w:hAnsi="Arial"/>
-        </w:rPr>
-        <w:t xml:space="preserve">and iii. BKS Z500 (Figure 4a-c). </w:t>
-      </w:r>
-      <w:r>
-        <w:rPr>
-          <w:rFonts w:ascii="Arial" w:hAnsi="Arial"/>
-        </w:rPr>
-        <w:t>Figure 4a shows the “low” (cold) Eurasian SAT composite minus the “high” (warm) Eurasian SAT composite</w:t>
-      </w:r>
-      <w:r>
-        <w:rPr>
-          <w:rFonts w:ascii="Arial" w:hAnsi="Arial"/>
-        </w:rPr>
-        <w:t>@@@@</w:t>
-      </w:r>
-    </w:p>
-    <w:p>
-      <w:pPr>
-        <w:rPr>
-          <w:rFonts w:ascii="Arial" w:hAnsi="Arial"/>
-        </w:rPr>
-      </w:pPr>
-    </w:p>
-    <w:p>
-      <w:pPr>
-        <w:rPr>
-          <w:rFonts w:ascii="Arial" w:hAnsi="Arial"/>
-        </w:rPr>
-      </w:pPr>
-      <w:r>
-        <w:rPr>
-          <w:rFonts w:ascii="Arial" w:hAnsi="Arial"/>
-        </w:rPr>
-        <w:t>Thus, BKS sea ice loss is correlated with a high height anomaly overhead, consistent with previous work (cite@@)</w:t>
-      </w:r>
-      <w:r>
-        <w:rPr>
-          <w:rFonts w:ascii="Arial" w:hAnsi="Arial"/>
-        </w:rPr>
-        <w:t xml:space="preserve">, </w:t>
-      </w:r>
-      <w:r>
-        <w:rPr>
-          <w:rFonts w:ascii="Arial" w:hAnsi="Arial"/>
-        </w:rPr>
-        <w:t>however</w:t>
-      </w:r>
-      <w:r>
-        <w:rPr>
-          <w:rFonts w:ascii="Arial" w:hAnsi="Arial"/>
-        </w:rPr>
-        <w:t xml:space="preserve"> notably, there is no change in SAT over Eurasia associated with the sea ice loss. </w:t>
-      </w:r>
-      <w:r>
-        <w:rPr>
-          <w:rFonts w:ascii="Arial" w:hAnsi="Arial"/>
-        </w:rPr>
-        <w:t>Compositing on Eurasian SAT</w:t>
-      </w:r>
-      <w:r>
-        <w:rPr>
-          <w:rFonts w:ascii="Arial" w:hAnsi="Arial"/>
-        </w:rPr>
-        <w:t xml:space="preserve"> instead</w:t>
-      </w:r>
-      <w:r>
-        <w:rPr>
-          <w:rFonts w:ascii="Arial" w:hAnsi="Arial"/>
-        </w:rPr>
-        <w:t xml:space="preserve"> (Figure 4b) </w:t>
-      </w:r>
-      <w:r>
-        <w:rPr>
-          <w:rFonts w:ascii="Arial" w:hAnsi="Arial"/>
-        </w:rPr>
-        <w:t>shows</w:t>
-      </w:r>
-      <w:r>
-        <w:rPr>
-          <w:rFonts w:ascii="Arial" w:hAnsi="Arial"/>
-        </w:rPr>
-        <w:t xml:space="preserve"> that the </w:t>
-      </w:r>
-      <w:r>
-        <w:rPr>
-          <w:rFonts w:ascii="Arial" w:hAnsi="Arial"/>
-        </w:rPr>
-        <w:t>circulation associated with a cold</w:t>
-      </w:r>
-      <w:r>
-        <w:rPr>
-          <w:rFonts w:ascii="Arial" w:hAnsi="Arial"/>
-        </w:rPr>
-        <w:t xml:space="preserve"> Eurasia does include high height anomalies over the Barents/Kara Seas, however the structure is distinct from that of Figure 4a, particularly across the GIN Seas and Greenland. </w:t>
-      </w:r>
-      <w:r>
-        <w:rPr>
-          <w:rFonts w:ascii="Arial" w:hAnsi="Arial"/>
-        </w:rPr>
-        <w:t>Furthermore, the</w:t>
-      </w:r>
-      <w:r>
-        <w:rPr>
-          <w:rFonts w:ascii="Arial" w:hAnsi="Arial"/>
-        </w:rPr>
-        <w:t xml:space="preserve"> </w:t>
-      </w:r>
-      <w:r>
-        <w:rPr>
-          <w:rFonts w:ascii="Arial" w:hAnsi="Arial"/>
-        </w:rPr>
-        <w:t xml:space="preserve">gradient of </w:t>
-      </w:r>
-      <w:r>
-        <w:rPr>
-          <w:rFonts w:ascii="Arial" w:hAnsi="Arial"/>
-        </w:rPr>
-        <w:t>geopotential height anomal</w:t>
-      </w:r>
-      <w:r>
-        <w:rPr>
-          <w:rFonts w:ascii="Arial" w:hAnsi="Arial"/>
-        </w:rPr>
-        <w:t xml:space="preserve">ies </w:t>
-      </w:r>
-      <w:r>
-        <w:rPr>
-          <w:rFonts w:ascii="Arial" w:hAnsi="Arial"/>
-        </w:rPr>
-        <w:t xml:space="preserve">associated with a cold Eurasia is much stronger and </w:t>
-      </w:r>
-      <w:r>
-        <w:rPr>
-          <w:rFonts w:ascii="Arial" w:hAnsi="Arial"/>
-        </w:rPr>
-        <w:t xml:space="preserve">better </w:t>
-      </w:r>
-      <w:r>
-        <w:rPr>
-          <w:rFonts w:ascii="Arial" w:hAnsi="Arial"/>
-        </w:rPr>
-        <w:t xml:space="preserve">oriented to induce advection of cold polar air south and west across the continent. </w:t>
-      </w:r>
-      <w:r>
-        <w:rPr>
-          <w:rFonts w:ascii="Arial" w:hAnsi="Arial"/>
-        </w:rPr>
-        <w:t xml:space="preserve">This pattern is also found in the AGCM and Preindustrial ensembles (Supplementary Figure xx), suggesting that it is not a feature of anthropogenic forcing. </w:t>
-      </w:r>
-    </w:p>
-    <w:p>
-      <w:pPr>
-        <w:rPr>
-          <w:rFonts w:ascii="Arial" w:hAnsi="Arial"/>
-        </w:rPr>
-      </w:pPr>
-    </w:p>
-    <w:p>
-      <w:pPr>
-        <w:rPr>
-          <w:rFonts w:ascii="Arial" w:hAnsi="Arial"/>
-        </w:rPr>
-      </w:pPr>
-      <w:r>
-        <w:rPr>
-          <w:rFonts w:ascii="Arial" w:hAnsi="Arial"/>
-        </w:rPr>
-        <w:t>In CGCM, t</w:t>
-      </w:r>
-      <w:r>
-        <w:rPr>
-          <w:rFonts w:ascii="Arial" w:hAnsi="Arial"/>
-        </w:rPr>
-        <w:t>he BKS sea ice anomaly associated with the cold Eurasian SAT composite</w:t>
-      </w:r>
-      <w:r>
-        <w:rPr>
-          <w:rFonts w:ascii="Arial" w:hAnsi="Arial"/>
-        </w:rPr>
-        <w:t xml:space="preserve"> in Figure 4b</w:t>
-      </w:r>
-      <w:r>
-        <w:rPr>
-          <w:rFonts w:ascii="Arial" w:hAnsi="Arial"/>
-        </w:rPr>
-        <w:t xml:space="preserve"> is </w:t>
-      </w:r>
-      <w:r>
-        <w:rPr>
-          <w:rFonts w:ascii="Arial" w:hAnsi="Arial"/>
-        </w:rPr>
-        <w:t>in fact</w:t>
-      </w:r>
-      <w:r>
-        <w:rPr>
-          <w:rFonts w:ascii="Arial" w:hAnsi="Arial"/>
-        </w:rPr>
-        <w:t xml:space="preserve"> positive (Figure 4d, middle column), which suggests that cold Eurasian temperatures occur during more widespread cool events that also produce an increase in sea ice area. </w:t>
-      </w:r>
-      <w:r>
-        <w:rPr>
-          <w:rFonts w:ascii="Arial" w:hAnsi="Arial"/>
-        </w:rPr>
-        <w:t>Similarly, neither Preindustrial nor AGCM ensembles have a statistically significant decrease in BKS SIC associated with cold Eurasian SAT.</w:t>
-      </w:r>
-    </w:p>
-    <w:p>
-      <w:pPr>
-        <w:rPr>
-          <w:rFonts w:ascii="Arial" w:hAnsi="Arial"/>
-        </w:rPr>
-      </w:pPr>
-    </w:p>
-    <w:p>
-      <w:pPr>
-        <w:rPr>
-          <w:rFonts w:ascii="Arial" w:hAnsi="Arial"/>
-        </w:rPr>
-      </w:pPr>
-    </w:p>
-    <w:p>
-      <w:pPr>
-        <w:rPr>
-          <w:rFonts w:ascii="Arial" w:hAnsi="Arial"/>
-        </w:rPr>
-      </w:pPr>
-      <w:r>
-        <w:rPr>
-          <w:rFonts w:ascii="Arial" w:hAnsi="Arial"/>
-        </w:rPr>
-        <w:t>%</w:t>
-      </w:r>
-      <w:r>
-        <w:rPr>
-          <w:rFonts w:ascii="Arial" w:hAnsi="Arial"/>
-        </w:rPr>
-        <w:t xml:space="preserve"> </w:t>
-      </w:r>
-      <w:r>
-        <w:rPr>
-          <w:rFonts w:ascii="Arial" w:hAnsi="Arial"/>
-        </w:rPr>
-        <w:t>These patterns are similar to those computed from AGCM and Preindustrial composites (Supplementary Figure xx). Figure 4a shows the “low” BKS SIC composite minus the “high” BKS SIC composite (see plus symbols in Figure 3). Associated with sea ice loss in the Barents/Kara are increased SATs in the region, extending west to Greenland, and a local increase in geopotential height aloft, although it is not significant (@@: Supplementary Figure xx).</w:t>
+        <w:t xml:space="preserve">region, extending west to Greenland, and a local increase in </w:t>
+      </w:r>
+      <w:proofErr w:type="spellStart"/>
+      <w:r>
+        <w:rPr>
+          <w:rFonts w:ascii="Arial" w:hAnsi="Arial"/>
+        </w:rPr>
+        <w:t>geopotential</w:t>
+      </w:r>
+      <w:proofErr w:type="spellEnd"/>
+      <w:r>
+        <w:rPr>
+          <w:rFonts w:ascii="Arial" w:hAnsi="Arial"/>
+        </w:rPr>
+        <w:t xml:space="preserve"> height aloft, although it is not significant (@@: Supplementary Figure xx).</w:t>
       </w:r>
     </w:p>
     <w:sectPr>
@@ -1910,7 +2656,7 @@
 </file>
 
 <file path=word/styles.xml><?xml version="1.0" encoding="utf-8"?>
-<w:styles xmlns:r="http://schemas.openxmlformats.org/officeDocument/2006/relationships" xmlns:w="http://schemas.openxmlformats.org/wordprocessingml/2006/main">
+<w:styles xmlns:mc="http://schemas.openxmlformats.org/markup-compatibility/2006" xmlns:r="http://schemas.openxmlformats.org/officeDocument/2006/relationships" xmlns:w="http://schemas.openxmlformats.org/wordprocessingml/2006/main" xmlns:w14="http://schemas.microsoft.com/office/word/2010/wordml" mc:Ignorable="w14">
   <w:docDefaults>
     <w:rPrDefault>
       <w:rPr>
@@ -1922,7 +2668,7 @@
     </w:rPrDefault>
     <w:pPrDefault/>
   </w:docDefaults>
-  <w:latentStyles w:defLockedState="0" w:defUIPriority="99" w:defSemiHidden="1" w:defUnhideWhenUsed="1" w:defQFormat="0" w:count="267">
+  <w:latentStyles w:defLockedState="0" w:defUIPriority="99" w:defSemiHidden="1" w:defUnhideWhenUsed="1" w:defQFormat="0" w:count="276">
     <w:lsdException w:name="Normal" w:semiHidden="0" w:uiPriority="0" w:unhideWhenUsed="0" w:qFormat="1"/>
     <w:lsdException w:name="heading 1" w:semiHidden="0" w:uiPriority="9" w:unhideWhenUsed="0" w:qFormat="1"/>
     <w:lsdException w:name="heading 2" w:uiPriority="9" w:qFormat="1"/>
@@ -2077,7 +2823,6 @@
     <w:uiPriority w:val="99"/>
     <w:semiHidden/>
     <w:unhideWhenUsed/>
-    <w:qFormat/>
     <w:tblPr>
       <w:tblInd w:w="0" w:type="dxa"/>
       <w:tblCellMar>

</xml_diff>